<commit_message>
Documentation: System Architecture & Demo
</commit_message>
<xml_diff>
--- a/src/main/Documentation/Αρχιτεκτονική Συστήματος.docx
+++ b/src/main/Documentation/Αρχιτεκτονική Συστήματος.docx
@@ -76,7 +76,19 @@
         <w:rPr>
           <w:lang w:val="el-GR"/>
         </w:rPr>
-        <w:t xml:space="preserve">αποτελείται:  </w:t>
+        <w:t>αποτελείται</w:t>
+      </w:r>
+      <w:r>
+        <w:rPr>
+          <w:lang w:val="el-GR"/>
+        </w:rPr>
+        <w:t xml:space="preserve"> από</w:t>
+      </w:r>
+      <w:r>
+        <w:rPr>
+          <w:lang w:val="el-GR"/>
+        </w:rPr>
+        <w:t xml:space="preserve">:  </w:t>
       </w:r>
     </w:p>
     <w:p>
@@ -102,6 +114,15 @@
         </w:rPr>
         <w:t xml:space="preserve"> </w:t>
       </w:r>
+      <w:r>
+        <w:rPr>
+          <w:lang w:val="el-GR"/>
+        </w:rPr>
+        <w:t xml:space="preserve">- </w:t>
+      </w:r>
+      <w:r>
+        <w:t>containers</w:t>
+      </w:r>
     </w:p>
     <w:p>
       <w:pPr>
@@ -134,6 +155,30 @@
         <w:t>url</w:t>
       </w:r>
       <w:proofErr w:type="spellEnd"/>
+      <w:r>
+        <w:rPr>
+          <w:lang w:val="el-GR"/>
+        </w:rPr>
+        <w:t xml:space="preserve"> και το δικό του </w:t>
+      </w:r>
+      <w:r>
+        <w:t>state</w:t>
+      </w:r>
+      <w:r>
+        <w:rPr>
+          <w:lang w:val="el-GR"/>
+        </w:rPr>
+        <w:t xml:space="preserve">, </w:t>
+      </w:r>
+      <w:r>
+        <w:rPr>
+          <w:lang w:val="el-GR"/>
+        </w:rPr>
+        <w:t xml:space="preserve">είναι ανεξάρτητο από το υπόλοιπα </w:t>
+      </w:r>
+      <w:r>
+        <w:t>pages</w:t>
+      </w:r>
     </w:p>
     <w:p>
       <w:pPr>
@@ -147,13 +192,7 @@
         </w:rPr>
       </w:pPr>
       <w:r>
-        <w:t>C</w:t>
-      </w:r>
-      <w:r>
-        <w:t>omponents</w:t>
-      </w:r>
-      <w:r>
-        <w:t xml:space="preserve"> </w:t>
+        <w:t xml:space="preserve">Components </w:t>
       </w:r>
     </w:p>
     <w:p>
@@ -168,13 +207,16 @@
         </w:rPr>
       </w:pPr>
       <w:r>
-        <w:t>To</w:t>
-      </w:r>
-      <w:r>
-        <w:rPr>
-          <w:lang w:val="el-GR"/>
-        </w:rPr>
-        <w:t xml:space="preserve"> κάθε </w:t>
+        <w:rPr>
+          <w:lang w:val="el-GR"/>
+        </w:rPr>
+        <w:t>Κ</w:t>
+      </w:r>
+      <w:r>
+        <w:rPr>
+          <w:lang w:val="el-GR"/>
+        </w:rPr>
+        <w:t xml:space="preserve">άθε </w:t>
       </w:r>
       <w:r>
         <w:t>page</w:t>
@@ -187,6 +229,30 @@
       </w:r>
       <w:r>
         <w:t>components</w:t>
+      </w:r>
+      <w:r>
+        <w:rPr>
+          <w:lang w:val="el-GR"/>
+        </w:rPr>
+        <w:t xml:space="preserve">, μερικά </w:t>
+      </w:r>
+      <w:r>
+        <w:t>components</w:t>
+      </w:r>
+      <w:r>
+        <w:rPr>
+          <w:lang w:val="el-GR"/>
+        </w:rPr>
+        <w:t xml:space="preserve"> </w:t>
+      </w:r>
+      <w:r>
+        <w:rPr>
+          <w:lang w:val="el-GR"/>
+        </w:rPr>
+        <w:t xml:space="preserve">όπως φόρμες έχουνε δικό τους </w:t>
+      </w:r>
+      <w:r>
+        <w:t>state</w:t>
       </w:r>
     </w:p>
     <w:p>
@@ -201,13 +267,7 @@
         </w:rPr>
       </w:pPr>
       <w:r>
-        <w:t>T</w:t>
-      </w:r>
-      <w:r>
-        <w:t>emplate</w:t>
-      </w:r>
-      <w:r>
-        <w:t>s</w:t>
+        <w:t>Templates</w:t>
       </w:r>
       <w:r>
         <w:rPr>
@@ -231,34 +291,7 @@
         <w:rPr>
           <w:lang w:val="el-GR"/>
         </w:rPr>
-        <w:t xml:space="preserve">Κάθε </w:t>
-      </w:r>
-      <w:r>
-        <w:t>page</w:t>
-      </w:r>
-      <w:r>
-        <w:rPr>
-          <w:lang w:val="el-GR"/>
-        </w:rPr>
-        <w:t xml:space="preserve"> </w:t>
-      </w:r>
-      <w:r>
-        <w:rPr>
-          <w:lang w:val="el-GR"/>
-        </w:rPr>
-        <w:t>έχ</w:t>
-      </w:r>
-      <w:r>
-        <w:rPr>
-          <w:lang w:val="el-GR"/>
-        </w:rPr>
-        <w:t>ει</w:t>
-      </w:r>
-      <w:r>
-        <w:rPr>
-          <w:lang w:val="el-GR"/>
-        </w:rPr>
-        <w:t xml:space="preserve"> </w:t>
+        <w:t xml:space="preserve">Είναι υπεύθυνα για το </w:t>
       </w:r>
       <w:r>
         <w:t>structure</w:t>
@@ -267,22 +300,25 @@
         <w:rPr>
           <w:lang w:val="el-GR"/>
         </w:rPr>
-        <w:t xml:space="preserve"> ανάλογα με το </w:t>
-      </w:r>
-      <w:r>
-        <w:t>template</w:t>
-      </w:r>
-      <w:r>
-        <w:rPr>
-          <w:lang w:val="el-GR"/>
-        </w:rPr>
-        <w:t xml:space="preserve"> που χρησιμοποι</w:t>
-      </w:r>
-      <w:r>
-        <w:rPr>
-          <w:lang w:val="el-GR"/>
-        </w:rPr>
-        <w:t>εί</w:t>
+        <w:t xml:space="preserve"> </w:t>
+      </w:r>
+      <w:r>
+        <w:rPr>
+          <w:lang w:val="el-GR"/>
+        </w:rPr>
+        <w:t>σε</w:t>
+      </w:r>
+      <w:r>
+        <w:rPr>
+          <w:lang w:val="el-GR"/>
+        </w:rPr>
+        <w:t xml:space="preserve"> κάθε </w:t>
+      </w:r>
+      <w:r>
+        <w:rPr>
+          <w:lang w:val="el-GR"/>
+        </w:rPr>
+        <w:t>σελίδα</w:t>
       </w:r>
     </w:p>
     <w:p>
@@ -318,7 +354,7 @@
         <w:t xml:space="preserve"> </w:t>
       </w:r>
       <w:r>
-        <w:t>URL</w:t>
+        <w:t>path</w:t>
       </w:r>
       <w:r>
         <w:rPr>
@@ -341,14 +377,6 @@
         </w:rPr>
         <w:t xml:space="preserve">» </w:t>
       </w:r>
-    </w:p>
-    <w:p>
-      <w:pPr>
-        <w:ind w:left="720" w:firstLine="720"/>
-        <w:rPr>
-          <w:lang w:val="el-GR"/>
-        </w:rPr>
-      </w:pPr>
       <w:r>
         <w:rPr>
           <w:lang w:val="el-GR"/>
@@ -694,7 +722,31 @@
         <w:rPr>
           <w:lang w:val="el-GR"/>
         </w:rPr>
-        <w:t xml:space="preserve">Με παρόμοιο τρόπο χρησιμοποιούνται σε όλες της σελίδες τα </w:t>
+        <w:t xml:space="preserve">Κάθε </w:t>
+      </w:r>
+      <w:r>
+        <w:t>component</w:t>
+      </w:r>
+      <w:r>
+        <w:rPr>
+          <w:lang w:val="el-GR"/>
+        </w:rPr>
+        <w:t xml:space="preserve"> </w:t>
+      </w:r>
+      <w:r>
+        <w:rPr>
+          <w:lang w:val="el-GR"/>
+        </w:rPr>
+        <w:t xml:space="preserve">μπορεί να αποτελείτε από άλλα </w:t>
+      </w:r>
+      <w:r>
+        <w:t>sub</w:t>
+      </w:r>
+      <w:r>
+        <w:rPr>
+          <w:lang w:val="el-GR"/>
+        </w:rPr>
+        <w:t>-</w:t>
       </w:r>
       <w:r>
         <w:t>components</w:t>
@@ -703,31 +755,7 @@
         <w:rPr>
           <w:lang w:val="el-GR"/>
         </w:rPr>
-        <w:t xml:space="preserve"> </w:t>
-      </w:r>
-      <w:r>
-        <w:rPr>
-          <w:lang w:val="el-GR"/>
-        </w:rPr>
-        <w:t xml:space="preserve">και </w:t>
-      </w:r>
-      <w:r>
-        <w:t>sub</w:t>
-      </w:r>
-      <w:r>
-        <w:rPr>
-          <w:lang w:val="el-GR"/>
-        </w:rPr>
-        <w:t>-</w:t>
-      </w:r>
-      <w:r>
-        <w:t>components</w:t>
-      </w:r>
-      <w:r>
-        <w:rPr>
-          <w:lang w:val="el-GR"/>
-        </w:rPr>
-        <w:t xml:space="preserve">. </w:t>
+        <w:t>.</w:t>
       </w:r>
     </w:p>
     <w:p>
@@ -850,18 +878,6 @@
       <w:r>
         <w:t>value</w:t>
       </w:r>
-      <w:r>
-        <w:rPr>
-          <w:lang w:val="el-GR"/>
-        </w:rPr>
-        <w:t xml:space="preserve"> </w:t>
-      </w:r>
-      <w:r>
-        <w:rPr>
-          <w:lang w:val="el-GR"/>
-        </w:rPr>
-        <w:t>επιλογής</w:t>
-      </w:r>
     </w:p>
     <w:p>
       <w:pPr>
@@ -1217,25 +1233,43 @@
         <w:rPr>
           <w:lang w:val="el-GR"/>
         </w:rPr>
-        <w:t>Δημιουργεί δυναμικά τα διάφορα πεδία που υπάρχουν στην σελίδα εγγραφής</w:t>
-      </w:r>
-      <w:r>
-        <w:rPr>
-          <w:lang w:val="el-GR"/>
-        </w:rPr>
-        <w:t>, εκτός πεδίων που ο χρήστης πρέπει να επιλέξει μέσω υπαρχόντων δεδομένων</w:t>
-      </w:r>
-      <w:r>
-        <w:rPr>
-          <w:lang w:val="el-GR"/>
-        </w:rPr>
-        <w:t xml:space="preserve"> </w:t>
-      </w:r>
-      <w:r>
-        <w:rPr>
-          <w:lang w:val="el-GR"/>
-        </w:rPr>
-        <w:t xml:space="preserve">από </w:t>
+        <w:t>Δημιουργεί τα διάφορα πεδία που υπάρχουν στην σελίδα εγγραφής</w:t>
+      </w:r>
+      <w:r>
+        <w:rPr>
+          <w:lang w:val="el-GR"/>
+        </w:rPr>
+        <w:t xml:space="preserve">, εκτός πεδίων </w:t>
+      </w:r>
+      <w:r>
+        <w:rPr>
+          <w:lang w:val="el-GR"/>
+        </w:rPr>
+        <w:t>ό</w:t>
+      </w:r>
+      <w:r>
+        <w:rPr>
+          <w:lang w:val="el-GR"/>
+        </w:rPr>
+        <w:t>που ο χρήστης πρέπει να επιλέξει μέσω υπαρχόντων δεδομένων</w:t>
+      </w:r>
+      <w:r>
+        <w:rPr>
+          <w:lang w:val="el-GR"/>
+        </w:rPr>
+        <w:t xml:space="preserve"> </w:t>
+      </w:r>
+      <w:r>
+        <w:rPr>
+          <w:lang w:val="el-GR"/>
+        </w:rPr>
+        <w:t>πχ</w:t>
+      </w:r>
+      <w:r>
+        <w:rPr>
+          <w:lang w:val="el-GR"/>
+        </w:rPr>
+        <w:t xml:space="preserve"> </w:t>
       </w:r>
       <w:r>
         <w:t>dropdown</w:t>
@@ -1249,6 +1283,9 @@
       <w:r>
         <w:t>menu</w:t>
       </w:r>
+      <w:r>
+        <w:t>s</w:t>
+      </w:r>
     </w:p>
     <w:p>
       <w:pPr>
@@ -1293,7 +1330,7 @@
         <w:rPr>
           <w:lang w:val="el-GR"/>
         </w:rPr>
-        <w:t>Δημιουργεί δυναμικά τα πεδία που είναι για την επιλογή δεδομένων</w:t>
+        <w:t>Δημιουργεί τα πεδία που είναι για την επιλογή δεδομένων</w:t>
       </w:r>
       <w:r>
         <w:rPr>
@@ -1335,13 +1372,19 @@
         <w:t>professional account</w:t>
       </w:r>
       <w:r>
-        <w:t xml:space="preserve">; </w:t>
+        <w:t>,</w:t>
+      </w:r>
+      <w:r>
+        <w:t xml:space="preserve"> </w:t>
       </w:r>
       <w:r>
         <w:t>Jobs</w:t>
       </w:r>
       <w:r>
-        <w:t xml:space="preserve">; </w:t>
+        <w:t>,</w:t>
+      </w:r>
+      <w:r>
+        <w:t xml:space="preserve"> </w:t>
       </w:r>
       <w:r>
         <w:t xml:space="preserve">locations </w:t>
@@ -1360,48 +1403,6 @@
       <w:r>
         <w:t xml:space="preserve"> </w:t>
       </w:r>
-      <w:r>
-        <w:rPr>
-          <w:lang w:val="el-GR"/>
-        </w:rPr>
-        <w:t>που</w:t>
-      </w:r>
-      <w:r>
-        <w:t xml:space="preserve"> </w:t>
-      </w:r>
-      <w:r>
-        <w:rPr>
-          <w:lang w:val="el-GR"/>
-        </w:rPr>
-        <w:t>υπάρχουν</w:t>
-      </w:r>
-      <w:r>
-        <w:t xml:space="preserve"> </w:t>
-      </w:r>
-      <w:r>
-        <w:rPr>
-          <w:lang w:val="el-GR"/>
-        </w:rPr>
-        <w:t>στην</w:t>
-      </w:r>
-      <w:r>
-        <w:t xml:space="preserve"> </w:t>
-      </w:r>
-      <w:r>
-        <w:rPr>
-          <w:lang w:val="el-GR"/>
-        </w:rPr>
-        <w:t>σελίδα</w:t>
-      </w:r>
-      <w:r>
-        <w:t xml:space="preserve"> </w:t>
-      </w:r>
-      <w:r>
-        <w:rPr>
-          <w:lang w:val="el-GR"/>
-        </w:rPr>
-        <w:t>εγγραφής</w:t>
-      </w:r>
     </w:p>
     <w:p>
       <w:pPr>
@@ -1941,6 +1942,19 @@
     </w:p>
     <w:p>
       <w:pPr>
+        <w:rPr>
+          <w:lang w:val="el-GR"/>
+        </w:rPr>
+      </w:pPr>
+      <w:r>
+        <w:rPr>
+          <w:lang w:val="el-GR"/>
+        </w:rPr>
+        <w:br w:type="page"/>
+      </w:r>
+    </w:p>
+    <w:p>
+      <w:pPr>
         <w:pStyle w:val="ListParagraph"/>
         <w:numPr>
           <w:ilvl w:val="0"/>
@@ -1952,6 +1966,7 @@
       </w:pPr>
       <w:proofErr w:type="spellStart"/>
       <w:r>
+        <w:lastRenderedPageBreak/>
         <w:t>ReviewForm</w:t>
       </w:r>
       <w:proofErr w:type="spellEnd"/>
@@ -1988,7 +2003,6 @@
         <w:rPr>
           <w:lang w:val="el-GR"/>
         </w:rPr>
-        <w:lastRenderedPageBreak/>
         <w:t xml:space="preserve">Δημιουργεί την φόρμα για να κάνει κάποιος </w:t>
       </w:r>
       <w:r>
@@ -2252,7 +2266,13 @@
         <w:rPr>
           <w:lang w:val="el-GR"/>
         </w:rPr>
-        <w:t xml:space="preserve">ενός </w:t>
+        <w:t>κάποιου</w:t>
+      </w:r>
+      <w:r>
+        <w:rPr>
+          <w:lang w:val="el-GR"/>
+        </w:rPr>
+        <w:t xml:space="preserve"> </w:t>
       </w:r>
       <w:r>
         <w:t>bid</w:t>
@@ -2813,6 +2833,15 @@
         </w:rPr>
         <w:t>του που έχουν επιλεγεί</w:t>
       </w:r>
+      <w:r>
+        <w:rPr>
+          <w:lang w:val="el-GR"/>
+        </w:rPr>
+        <w:t xml:space="preserve"> από τους </w:t>
+      </w:r>
+      <w:r>
+        <w:t>customers</w:t>
+      </w:r>
     </w:p>
     <w:p>
       <w:pPr>
@@ -2874,19 +2903,6 @@
           <w:lang w:val="el-GR"/>
         </w:rPr>
       </w:pPr>
-    </w:p>
-    <w:p>
-      <w:pPr>
-        <w:rPr>
-          <w:lang w:val="el-GR"/>
-        </w:rPr>
-      </w:pPr>
-      <w:r>
-        <w:rPr>
-          <w:lang w:val="el-GR"/>
-        </w:rPr>
-        <w:br w:type="page"/>
-      </w:r>
     </w:p>
     <w:p>
       <w:r>
@@ -4716,7 +4732,19 @@
         </w:rPr>
       </w:pPr>
       <w:r>
-        <w:t>ServiceLink (main)</w:t>
+        <w:t>Package</w:t>
+      </w:r>
+      <w:r>
+        <w:rPr>
+          <w:lang w:val="el-GR"/>
+        </w:rPr>
+        <w:t xml:space="preserve"> </w:t>
+      </w:r>
+      <w:r>
+        <w:t>ServiceLink</w:t>
+      </w:r>
+      <w:r>
+        <w:t xml:space="preserve"> (main)</w:t>
       </w:r>
     </w:p>
     <w:p>
@@ -4737,12 +4765,30 @@
     <w:p>
       <w:pPr>
         <w:pStyle w:val="ListParagraph"/>
+        <w:ind w:left="2520"/>
+        <w:rPr>
+          <w:lang w:val="el-GR"/>
+        </w:rPr>
+      </w:pPr>
+    </w:p>
+    <w:p>
+      <w:pPr>
+        <w:pStyle w:val="ListParagraph"/>
         <w:numPr>
           <w:ilvl w:val="0"/>
           <w:numId w:val="1"/>
         </w:numPr>
       </w:pPr>
       <w:r>
+        <w:t>Package</w:t>
+      </w:r>
+      <w:r>
+        <w:rPr>
+          <w:lang w:val="el-GR"/>
+        </w:rPr>
+        <w:t xml:space="preserve"> </w:t>
+      </w:r>
+      <w:r>
         <w:t>Data</w:t>
       </w:r>
     </w:p>
@@ -4803,14 +4849,153 @@
         <w:t>.java</w:t>
       </w:r>
       <w:r>
+        <w:t xml:space="preserve"> (</w:t>
+      </w:r>
+      <w:r>
+        <w:t>extends User</w:t>
+      </w:r>
+      <w:r>
+        <w:t>)</w:t>
+      </w:r>
+    </w:p>
+    <w:p>
+      <w:pPr>
+        <w:pStyle w:val="ListParagraph"/>
+        <w:numPr>
+          <w:ilvl w:val="1"/>
+          <w:numId w:val="1"/>
+        </w:numPr>
+      </w:pPr>
+      <w:r>
+        <w:t>Bid</w:t>
+      </w:r>
+      <w:r>
+        <w:t>.java</w:t>
+      </w:r>
+    </w:p>
+    <w:p>
+      <w:pPr>
+        <w:pStyle w:val="ListParagraph"/>
+        <w:numPr>
+          <w:ilvl w:val="1"/>
+          <w:numId w:val="1"/>
+        </w:numPr>
+      </w:pPr>
+      <w:r>
+        <w:t>Listing.java</w:t>
+      </w:r>
+    </w:p>
+    <w:p>
+      <w:pPr>
+        <w:pStyle w:val="ListParagraph"/>
+        <w:numPr>
+          <w:ilvl w:val="1"/>
+          <w:numId w:val="1"/>
+        </w:numPr>
+      </w:pPr>
+      <w:r>
+        <w:t>Review.java</w:t>
+      </w:r>
+    </w:p>
+    <w:p>
+      <w:pPr>
+        <w:pStyle w:val="ListParagraph"/>
+        <w:numPr>
+          <w:ilvl w:val="1"/>
+          <w:numId w:val="1"/>
+        </w:numPr>
+      </w:pPr>
+      <w:r>
+        <w:t>TimetableEvent.java</w:t>
+      </w:r>
+    </w:p>
+    <w:p>
+      <w:pPr>
+        <w:pStyle w:val="ListParagraph"/>
+        <w:numPr>
+          <w:ilvl w:val="1"/>
+          <w:numId w:val="1"/>
+        </w:numPr>
+      </w:pPr>
+      <w:r>
+        <w:t>Token.java</w:t>
+      </w:r>
+    </w:p>
+    <w:p>
+      <w:pPr>
+        <w:pStyle w:val="ListParagraph"/>
+        <w:ind w:left="2520"/>
+      </w:pPr>
+    </w:p>
+    <w:p>
+      <w:pPr>
+        <w:pStyle w:val="ListParagraph"/>
+        <w:numPr>
+          <w:ilvl w:val="0"/>
+          <w:numId w:val="1"/>
+        </w:numPr>
+      </w:pPr>
+      <w:r>
+        <w:t>Package</w:t>
+      </w:r>
+      <w:r>
+        <w:rPr>
+          <w:lang w:val="el-GR"/>
+        </w:rPr>
+        <w:t xml:space="preserve"> </w:t>
+      </w:r>
+      <w:proofErr w:type="spellStart"/>
+      <w:r>
+        <w:t>Api</w:t>
+      </w:r>
+      <w:proofErr w:type="spellEnd"/>
+    </w:p>
+    <w:p>
+      <w:pPr>
+        <w:pStyle w:val="ListParagraph"/>
+        <w:numPr>
+          <w:ilvl w:val="1"/>
+          <w:numId w:val="1"/>
+        </w:numPr>
+      </w:pPr>
+      <w:r>
+        <w:t>DataApi.java (interface)</w:t>
+      </w:r>
+    </w:p>
+    <w:p>
+      <w:pPr>
+        <w:pStyle w:val="ListParagraph"/>
+        <w:numPr>
+          <w:ilvl w:val="1"/>
+          <w:numId w:val="1"/>
+        </w:numPr>
+      </w:pPr>
+      <w:r>
+        <w:t>User</w:t>
+      </w:r>
+      <w:r>
+        <w:t>API</w:t>
+      </w:r>
+      <w:r>
+        <w:t>.java</w:t>
+      </w:r>
+      <w:r>
         <w:t xml:space="preserve"> </w:t>
       </w:r>
       <w:r>
         <w:t>(</w:t>
       </w:r>
       <w:r>
-        <w:t>extends User</w:t>
-      </w:r>
+        <w:t xml:space="preserve">implements </w:t>
+      </w:r>
+      <w:proofErr w:type="spellStart"/>
+      <w:r>
+        <w:t>User</w:t>
+      </w:r>
+      <w:r>
+        <w:t>API</w:t>
+      </w:r>
+      <w:proofErr w:type="spellEnd"/>
       <w:r>
         <w:t>)</w:t>
       </w:r>
@@ -4824,11 +5009,28 @@
         </w:numPr>
       </w:pPr>
       <w:r>
-        <w:t>Bid</w:t>
+        <w:t>BidAPI</w:t>
       </w:r>
       <w:r>
         <w:t>.java</w:t>
       </w:r>
+      <w:r>
+        <w:t xml:space="preserve"> </w:t>
+      </w:r>
+      <w:r>
+        <w:t>(</w:t>
+      </w:r>
+      <w:r>
+        <w:t xml:space="preserve">implements </w:t>
+      </w:r>
+      <w:proofErr w:type="spellStart"/>
+      <w:r>
+        <w:t>DataApi</w:t>
+      </w:r>
+      <w:proofErr w:type="spellEnd"/>
+      <w:r>
+        <w:t>)</w:t>
+      </w:r>
     </w:p>
     <w:p>
       <w:pPr>
@@ -4842,8 +5044,31 @@
         <w:t>Listing</w:t>
       </w:r>
       <w:r>
+        <w:t>API</w:t>
+      </w:r>
+      <w:r>
         <w:t>.java</w:t>
       </w:r>
+      <w:r>
+        <w:t xml:space="preserve"> </w:t>
+      </w:r>
+      <w:r>
+        <w:t>(</w:t>
+      </w:r>
+      <w:r>
+        <w:t xml:space="preserve">implements </w:t>
+      </w:r>
+      <w:proofErr w:type="spellStart"/>
+      <w:r>
+        <w:t>Listing</w:t>
+      </w:r>
+      <w:r>
+        <w:t>API</w:t>
+      </w:r>
+      <w:proofErr w:type="spellEnd"/>
+      <w:r>
+        <w:t>)</w:t>
+      </w:r>
     </w:p>
     <w:p>
       <w:pPr>
@@ -4854,11 +5079,34 @@
         </w:numPr>
       </w:pPr>
       <w:r>
-        <w:t>Review</w:t>
+        <w:t>Reviews</w:t>
+      </w:r>
+      <w:r>
+        <w:t>API</w:t>
       </w:r>
       <w:r>
         <w:t>.java</w:t>
       </w:r>
+      <w:r>
+        <w:t xml:space="preserve"> </w:t>
+      </w:r>
+      <w:r>
+        <w:t>(</w:t>
+      </w:r>
+      <w:r>
+        <w:t xml:space="preserve">implements </w:t>
+      </w:r>
+      <w:proofErr w:type="spellStart"/>
+      <w:r>
+        <w:t>Reviews</w:t>
+      </w:r>
+      <w:r>
+        <w:t>API</w:t>
+      </w:r>
+      <w:proofErr w:type="spellEnd"/>
+      <w:r>
+        <w:t>)</w:t>
+      </w:r>
     </w:p>
     <w:p>
       <w:pPr>
@@ -4869,7 +5117,7 @@
         </w:numPr>
       </w:pPr>
       <w:r>
-        <w:t>TimetableEvent</w:t>
+        <w:t>AuthorizerApi</w:t>
       </w:r>
       <w:r>
         <w:t>.java</w:t>
@@ -4884,7 +5132,7 @@
         </w:numPr>
       </w:pPr>
       <w:r>
-        <w:t>Token</w:t>
+        <w:t>JwtAPI</w:t>
       </w:r>
       <w:r>
         <w:t>.java</w:t>
@@ -4894,15 +5142,73 @@
       <w:pPr>
         <w:pStyle w:val="ListParagraph"/>
         <w:numPr>
+          <w:ilvl w:val="1"/>
+          <w:numId w:val="1"/>
+        </w:numPr>
+      </w:pPr>
+      <w:r>
+        <w:t>ServerResponseAPI</w:t>
+      </w:r>
+      <w:r>
+        <w:t>.java</w:t>
+      </w:r>
+    </w:p>
+    <w:p>
+      <w:pPr>
+        <w:pStyle w:val="ListParagraph"/>
+        <w:numPr>
+          <w:ilvl w:val="1"/>
+          <w:numId w:val="1"/>
+        </w:numPr>
+      </w:pPr>
+      <w:r>
+        <w:t>StatisticsAPI</w:t>
+      </w:r>
+      <w:r>
+        <w:t>.java</w:t>
+      </w:r>
+    </w:p>
+    <w:p>
+      <w:pPr>
+        <w:pStyle w:val="ListParagraph"/>
+        <w:numPr>
+          <w:ilvl w:val="1"/>
+          <w:numId w:val="1"/>
+        </w:numPr>
+      </w:pPr>
+      <w:r>
+        <w:t>TimetableAPI</w:t>
+      </w:r>
+      <w:r>
+        <w:t>.java</w:t>
+      </w:r>
+    </w:p>
+    <w:p>
+      <w:pPr>
+        <w:pStyle w:val="ListParagraph"/>
+        <w:ind w:left="2520"/>
+      </w:pPr>
+    </w:p>
+    <w:p>
+      <w:pPr>
+        <w:pStyle w:val="ListParagraph"/>
+        <w:numPr>
           <w:ilvl w:val="0"/>
           <w:numId w:val="1"/>
         </w:numPr>
       </w:pPr>
-      <w:proofErr w:type="spellStart"/>
-      <w:r>
-        <w:t>Api</w:t>
-      </w:r>
-      <w:proofErr w:type="spellEnd"/>
+      <w:r>
+        <w:t>Package</w:t>
+      </w:r>
+      <w:r>
+        <w:rPr>
+          <w:lang w:val="el-GR"/>
+        </w:rPr>
+        <w:t xml:space="preserve"> </w:t>
+      </w:r>
+      <w:r>
+        <w:t>DB</w:t>
+      </w:r>
     </w:p>
     <w:p>
       <w:pPr>
@@ -4913,7 +5219,7 @@
         </w:numPr>
       </w:pPr>
       <w:r>
-        <w:t>DataApi.java (interface)</w:t>
+        <w:t>DB.java (interface)</w:t>
       </w:r>
     </w:p>
     <w:p>
@@ -4927,359 +5233,88 @@
       <w:r>
         <w:t>User</w:t>
       </w:r>
-      <w:r>
-        <w:t>API</w:t>
+      <w:bookmarkStart w:id="0" w:name="_Hlk31597226"/>
+      <w:r>
+        <w:t>DB.java (implements DB)</w:t>
+      </w:r>
+      <w:bookmarkEnd w:id="0"/>
+    </w:p>
+    <w:p>
+      <w:pPr>
+        <w:pStyle w:val="ListParagraph"/>
+        <w:numPr>
+          <w:ilvl w:val="1"/>
+          <w:numId w:val="1"/>
+        </w:numPr>
+      </w:pPr>
+      <w:r>
+        <w:t>BidDB.java (implements DB)</w:t>
+      </w:r>
+    </w:p>
+    <w:p>
+      <w:pPr>
+        <w:pStyle w:val="ListParagraph"/>
+        <w:numPr>
+          <w:ilvl w:val="1"/>
+          <w:numId w:val="1"/>
+        </w:numPr>
+      </w:pPr>
+      <w:r>
+        <w:t>ListingDB.java (implements DB)</w:t>
+      </w:r>
+    </w:p>
+    <w:p>
+      <w:pPr>
+        <w:pStyle w:val="ListParagraph"/>
+        <w:numPr>
+          <w:ilvl w:val="1"/>
+          <w:numId w:val="1"/>
+        </w:numPr>
+      </w:pPr>
+      <w:r>
+        <w:t>ReviewDB.java (implements DB)</w:t>
+      </w:r>
+    </w:p>
+    <w:p>
+      <w:pPr>
+        <w:pStyle w:val="ListParagraph"/>
+        <w:numPr>
+          <w:ilvl w:val="1"/>
+          <w:numId w:val="1"/>
+        </w:numPr>
+      </w:pPr>
+      <w:r>
+        <w:t>ConnectionDB.java</w:t>
+      </w:r>
+    </w:p>
+    <w:p>
+      <w:pPr>
+        <w:pStyle w:val="ListParagraph"/>
+        <w:numPr>
+          <w:ilvl w:val="1"/>
+          <w:numId w:val="1"/>
+        </w:numPr>
+      </w:pPr>
+      <w:r>
+        <w:t>Statistics</w:t>
+      </w:r>
+      <w:r>
+        <w:t xml:space="preserve">.java </w:t>
+      </w:r>
+    </w:p>
+    <w:p>
+      <w:pPr>
+        <w:pStyle w:val="ListParagraph"/>
+        <w:numPr>
+          <w:ilvl w:val="1"/>
+          <w:numId w:val="1"/>
+        </w:numPr>
+      </w:pPr>
+      <w:r>
+        <w:t>Timetable</w:t>
       </w:r>
       <w:r>
         <w:t>.java</w:t>
-      </w:r>
-      <w:r>
-        <w:t xml:space="preserve"> </w:t>
-      </w:r>
-      <w:r>
-        <w:t>(</w:t>
-      </w:r>
-      <w:r>
-        <w:t xml:space="preserve">implements </w:t>
-      </w:r>
-      <w:proofErr w:type="spellStart"/>
-      <w:r>
-        <w:t>User</w:t>
-      </w:r>
-      <w:r>
-        <w:t>API</w:t>
-      </w:r>
-      <w:proofErr w:type="spellEnd"/>
-      <w:r>
-        <w:t>)</w:t>
-      </w:r>
-    </w:p>
-    <w:p>
-      <w:pPr>
-        <w:pStyle w:val="ListParagraph"/>
-        <w:numPr>
-          <w:ilvl w:val="1"/>
-          <w:numId w:val="1"/>
-        </w:numPr>
-      </w:pPr>
-      <w:r>
-        <w:t>BidAPI</w:t>
-      </w:r>
-      <w:r>
-        <w:t>.java</w:t>
-      </w:r>
-      <w:r>
-        <w:t xml:space="preserve"> </w:t>
-      </w:r>
-      <w:r>
-        <w:t>(</w:t>
-      </w:r>
-      <w:r>
-        <w:t xml:space="preserve">implements </w:t>
-      </w:r>
-      <w:proofErr w:type="spellStart"/>
-      <w:r>
-        <w:t>DataApi</w:t>
-      </w:r>
-      <w:proofErr w:type="spellEnd"/>
-      <w:r>
-        <w:t>)</w:t>
-      </w:r>
-    </w:p>
-    <w:p>
-      <w:pPr>
-        <w:pStyle w:val="ListParagraph"/>
-        <w:numPr>
-          <w:ilvl w:val="1"/>
-          <w:numId w:val="1"/>
-        </w:numPr>
-      </w:pPr>
-      <w:r>
-        <w:t>Listing</w:t>
-      </w:r>
-      <w:r>
-        <w:t>API</w:t>
-      </w:r>
-      <w:r>
-        <w:t>.java</w:t>
-      </w:r>
-      <w:r>
-        <w:t xml:space="preserve"> </w:t>
-      </w:r>
-      <w:r>
-        <w:t>(</w:t>
-      </w:r>
-      <w:r>
-        <w:t xml:space="preserve">implements </w:t>
-      </w:r>
-      <w:proofErr w:type="spellStart"/>
-      <w:r>
-        <w:t>Listing</w:t>
-      </w:r>
-      <w:r>
-        <w:t>API</w:t>
-      </w:r>
-      <w:proofErr w:type="spellEnd"/>
-      <w:r>
-        <w:t>)</w:t>
-      </w:r>
-    </w:p>
-    <w:p>
-      <w:pPr>
-        <w:pStyle w:val="ListParagraph"/>
-        <w:numPr>
-          <w:ilvl w:val="1"/>
-          <w:numId w:val="1"/>
-        </w:numPr>
-      </w:pPr>
-      <w:r>
-        <w:t>Reviews</w:t>
-      </w:r>
-      <w:r>
-        <w:t>API</w:t>
-      </w:r>
-      <w:r>
-        <w:t>.java</w:t>
-      </w:r>
-      <w:r>
-        <w:t xml:space="preserve"> </w:t>
-      </w:r>
-      <w:r>
-        <w:t>(</w:t>
-      </w:r>
-      <w:r>
-        <w:t xml:space="preserve">implements </w:t>
-      </w:r>
-      <w:proofErr w:type="spellStart"/>
-      <w:r>
-        <w:t>Reviews</w:t>
-      </w:r>
-      <w:r>
-        <w:t>API</w:t>
-      </w:r>
-      <w:proofErr w:type="spellEnd"/>
-      <w:r>
-        <w:t>)</w:t>
-      </w:r>
-    </w:p>
-    <w:p>
-      <w:pPr>
-        <w:pStyle w:val="ListParagraph"/>
-        <w:numPr>
-          <w:ilvl w:val="1"/>
-          <w:numId w:val="1"/>
-        </w:numPr>
-      </w:pPr>
-      <w:r>
-        <w:t>AuthorizerApi</w:t>
-      </w:r>
-      <w:r>
-        <w:t>.java</w:t>
-      </w:r>
-    </w:p>
-    <w:p>
-      <w:pPr>
-        <w:pStyle w:val="ListParagraph"/>
-        <w:numPr>
-          <w:ilvl w:val="1"/>
-          <w:numId w:val="1"/>
-        </w:numPr>
-      </w:pPr>
-      <w:r>
-        <w:t>JwtAPI</w:t>
-      </w:r>
-      <w:r>
-        <w:t>.java</w:t>
-      </w:r>
-    </w:p>
-    <w:p>
-      <w:pPr>
-        <w:pStyle w:val="ListParagraph"/>
-        <w:numPr>
-          <w:ilvl w:val="1"/>
-          <w:numId w:val="1"/>
-        </w:numPr>
-      </w:pPr>
-      <w:r>
-        <w:t>ServerResponseAPI</w:t>
-      </w:r>
-      <w:r>
-        <w:t>.java</w:t>
-      </w:r>
-    </w:p>
-    <w:p>
-      <w:pPr>
-        <w:pStyle w:val="ListParagraph"/>
-        <w:numPr>
-          <w:ilvl w:val="1"/>
-          <w:numId w:val="1"/>
-        </w:numPr>
-      </w:pPr>
-      <w:r>
-        <w:t>StatisticsAPI</w:t>
-      </w:r>
-      <w:r>
-        <w:t>.java</w:t>
-      </w:r>
-    </w:p>
-    <w:p>
-      <w:pPr>
-        <w:pStyle w:val="ListParagraph"/>
-        <w:numPr>
-          <w:ilvl w:val="1"/>
-          <w:numId w:val="1"/>
-        </w:numPr>
-      </w:pPr>
-      <w:r>
-        <w:t>TimetableAPI</w:t>
-      </w:r>
-      <w:r>
-        <w:t>.java</w:t>
-      </w:r>
-    </w:p>
-    <w:p>
-      <w:pPr>
-        <w:pStyle w:val="ListParagraph"/>
-        <w:numPr>
-          <w:ilvl w:val="0"/>
-          <w:numId w:val="1"/>
-        </w:numPr>
-      </w:pPr>
-      <w:r>
-        <w:t>DB</w:t>
-      </w:r>
-    </w:p>
-    <w:p>
-      <w:pPr>
-        <w:pStyle w:val="ListParagraph"/>
-        <w:numPr>
-          <w:ilvl w:val="1"/>
-          <w:numId w:val="1"/>
-        </w:numPr>
-      </w:pPr>
-      <w:r>
-        <w:t>DB.java (interface)</w:t>
-      </w:r>
-    </w:p>
-    <w:p>
-      <w:pPr>
-        <w:pStyle w:val="ListParagraph"/>
-        <w:numPr>
-          <w:ilvl w:val="1"/>
-          <w:numId w:val="1"/>
-        </w:numPr>
-      </w:pPr>
-      <w:r>
-        <w:t>User</w:t>
-      </w:r>
-      <w:bookmarkStart w:id="0" w:name="_Hlk31597226"/>
-      <w:r>
-        <w:t>DB.java (implements DB)</w:t>
-      </w:r>
-      <w:bookmarkEnd w:id="0"/>
-    </w:p>
-    <w:p>
-      <w:pPr>
-        <w:pStyle w:val="ListParagraph"/>
-        <w:numPr>
-          <w:ilvl w:val="1"/>
-          <w:numId w:val="1"/>
-        </w:numPr>
-      </w:pPr>
-      <w:r>
-        <w:t>Bid</w:t>
-      </w:r>
-      <w:r>
-        <w:t>DB.java (implements DB)</w:t>
-      </w:r>
-    </w:p>
-    <w:p>
-      <w:pPr>
-        <w:pStyle w:val="ListParagraph"/>
-        <w:numPr>
-          <w:ilvl w:val="1"/>
-          <w:numId w:val="1"/>
-        </w:numPr>
-      </w:pPr>
-      <w:r>
-        <w:t>Listing</w:t>
-      </w:r>
-      <w:r>
-        <w:t>DB.java (implements DB)</w:t>
-      </w:r>
-    </w:p>
-    <w:p>
-      <w:pPr>
-        <w:pStyle w:val="ListParagraph"/>
-        <w:numPr>
-          <w:ilvl w:val="1"/>
-          <w:numId w:val="1"/>
-        </w:numPr>
-      </w:pPr>
-      <w:r>
-        <w:t>Review</w:t>
-      </w:r>
-      <w:r>
-        <w:t>DB.java (implements DB)</w:t>
-      </w:r>
-    </w:p>
-    <w:p>
-      <w:pPr>
-        <w:pStyle w:val="ListParagraph"/>
-        <w:numPr>
-          <w:ilvl w:val="1"/>
-          <w:numId w:val="1"/>
-        </w:numPr>
-      </w:pPr>
-      <w:r>
-        <w:t>ConnectionDB.java</w:t>
-      </w:r>
-    </w:p>
-    <w:p>
-      <w:pPr>
-        <w:pStyle w:val="ListParagraph"/>
-        <w:numPr>
-          <w:ilvl w:val="1"/>
-          <w:numId w:val="1"/>
-        </w:numPr>
-      </w:pPr>
-      <w:r>
-        <w:t>Statistics</w:t>
-      </w:r>
-      <w:r>
-        <w:t xml:space="preserve">.java </w:t>
-      </w:r>
-    </w:p>
-    <w:p>
-      <w:pPr>
-        <w:pStyle w:val="ListParagraph"/>
-        <w:numPr>
-          <w:ilvl w:val="1"/>
-          <w:numId w:val="1"/>
-        </w:numPr>
-      </w:pPr>
-      <w:r>
-        <w:t>Timetable</w:t>
-      </w:r>
-      <w:r>
-        <w:t>.java</w:t>
-      </w:r>
-    </w:p>
-    <w:p>
-      <w:r>
-        <w:br w:type="page"/>
-      </w:r>
-    </w:p>
-    <w:p>
-      <w:r>
-        <w:rPr>
-          <w:lang w:val="el-GR"/>
-        </w:rPr>
-        <w:lastRenderedPageBreak/>
-        <w:t xml:space="preserve">Διαγράμματα </w:t>
-      </w:r>
-      <w:r>
-        <w:t>UML</w:t>
       </w:r>
     </w:p>
     <w:p>
@@ -5302,384 +5337,1246 @@
           <w:bCs/>
           <w:sz w:val="24"/>
           <w:szCs w:val="24"/>
+          <w:lang w:val="el-GR"/>
         </w:rPr>
         <w:lastRenderedPageBreak/>
-        <w:t>Database</w:t>
-      </w:r>
-    </w:p>
-    <w:p>
-      <w:pPr>
-        <w:rPr>
-          <w:lang w:val="el-GR"/>
-        </w:rPr>
-      </w:pPr>
-      <w:r>
-        <w:rPr>
-          <w:lang w:val="el-GR"/>
-        </w:rPr>
-        <w:t xml:space="preserve">Η Βάση δεδομένων αποτελείτε από </w:t>
-      </w:r>
-      <w:r>
-        <w:rPr>
-          <w:lang w:val="el-GR"/>
-        </w:rPr>
-        <w:t>5</w:t>
-      </w:r>
-      <w:r>
-        <w:rPr>
-          <w:lang w:val="el-GR"/>
-        </w:rPr>
-        <w:t xml:space="preserve"> βασικές</w:t>
-      </w:r>
-      <w:r>
-        <w:rPr>
-          <w:lang w:val="el-GR"/>
-        </w:rPr>
-        <w:t xml:space="preserve"> </w:t>
-      </w:r>
-      <w:r>
-        <w:rPr>
-          <w:lang w:val="el-GR"/>
-        </w:rPr>
-        <w:t xml:space="preserve">οντότητες </w:t>
-      </w:r>
-    </w:p>
-    <w:p>
-      <w:pPr>
-        <w:pStyle w:val="ListParagraph"/>
-        <w:numPr>
-          <w:ilvl w:val="0"/>
-          <w:numId w:val="1"/>
-        </w:numPr>
-        <w:rPr>
-          <w:lang w:val="el-GR"/>
-        </w:rPr>
-      </w:pPr>
-      <w:r>
-        <w:t>Professional</w:t>
-      </w:r>
-    </w:p>
-    <w:p>
-      <w:pPr>
-        <w:pStyle w:val="ListParagraph"/>
-        <w:numPr>
-          <w:ilvl w:val="0"/>
-          <w:numId w:val="1"/>
-        </w:numPr>
-        <w:rPr>
-          <w:lang w:val="el-GR"/>
-        </w:rPr>
-      </w:pPr>
-      <w:r>
-        <w:t>Customer</w:t>
-      </w:r>
-    </w:p>
-    <w:p>
-      <w:pPr>
-        <w:pStyle w:val="ListParagraph"/>
-        <w:numPr>
-          <w:ilvl w:val="0"/>
-          <w:numId w:val="1"/>
-        </w:numPr>
-        <w:rPr>
-          <w:lang w:val="el-GR"/>
-        </w:rPr>
-      </w:pPr>
-      <w:r>
-        <w:t>Bid</w:t>
-      </w:r>
-    </w:p>
-    <w:p>
-      <w:pPr>
-        <w:pStyle w:val="ListParagraph"/>
-        <w:numPr>
-          <w:ilvl w:val="0"/>
-          <w:numId w:val="1"/>
-        </w:numPr>
-        <w:rPr>
-          <w:lang w:val="el-GR"/>
-        </w:rPr>
-      </w:pPr>
-      <w:r>
-        <w:t>Listing</w:t>
-      </w:r>
-    </w:p>
-    <w:p>
-      <w:pPr>
-        <w:pStyle w:val="ListParagraph"/>
-        <w:numPr>
-          <w:ilvl w:val="0"/>
-          <w:numId w:val="1"/>
-        </w:numPr>
-        <w:rPr>
-          <w:lang w:val="el-GR"/>
-        </w:rPr>
-      </w:pPr>
-      <w:r>
-        <w:t>Review</w:t>
-      </w:r>
-    </w:p>
-    <w:p>
-      <w:pPr>
-        <w:rPr>
-          <w:lang w:val="el-GR"/>
-        </w:rPr>
-      </w:pPr>
-      <w:r>
-        <w:rPr>
-          <w:lang w:val="el-GR"/>
-        </w:rPr>
-        <w:t>Παρότι η βάση δεδομένων αποτελείτε από μόνο 5 οντότητες</w:t>
-      </w:r>
-      <w:r>
-        <w:rPr>
-          <w:lang w:val="el-GR"/>
-        </w:rPr>
-        <w:t>,</w:t>
-      </w:r>
-      <w:r>
-        <w:rPr>
-          <w:lang w:val="el-GR"/>
-        </w:rPr>
-        <w:t xml:space="preserve"> παρέχει και επιπλέον δεδομένα τα οποία βγαίνουν από την επεξεργασία τ</w:t>
-      </w:r>
-      <w:r>
-        <w:rPr>
-          <w:lang w:val="el-GR"/>
-        </w:rPr>
-        <w:t>ω</w:t>
-      </w:r>
-      <w:r>
-        <w:rPr>
-          <w:lang w:val="el-GR"/>
-        </w:rPr>
-        <w:t xml:space="preserve">ν </w:t>
-      </w:r>
-      <w:r>
-        <w:rPr>
-          <w:lang w:val="el-GR"/>
-        </w:rPr>
-        <w:t xml:space="preserve">ήδη υπάρχοντών δεδομένων. </w:t>
-      </w:r>
-    </w:p>
-    <w:p>
-      <w:pPr>
-        <w:rPr>
-          <w:lang w:val="el-GR"/>
-        </w:rPr>
-      </w:pPr>
-      <w:r>
-        <w:rPr>
-          <w:lang w:val="el-GR"/>
-        </w:rPr>
-        <w:t xml:space="preserve">Για παράδειγμα το πρόγραμμα των </w:t>
-      </w:r>
-      <w:r>
-        <w:t>professionals</w:t>
-      </w:r>
-      <w:r>
-        <w:rPr>
-          <w:lang w:val="el-GR"/>
-        </w:rPr>
-        <w:t xml:space="preserve"> </w:t>
-      </w:r>
-      <w:r>
-        <w:rPr>
-          <w:lang w:val="el-GR"/>
-        </w:rPr>
-        <w:t xml:space="preserve">δημιουργείτε δυναμικά, αφού ξέρουμε ότι αποτελείτε από τα </w:t>
-      </w:r>
-      <w:r>
-        <w:t>bids</w:t>
-      </w:r>
-      <w:r>
-        <w:rPr>
-          <w:lang w:val="el-GR"/>
-        </w:rPr>
-        <w:t xml:space="preserve"> </w:t>
-      </w:r>
-      <w:r>
-        <w:rPr>
-          <w:lang w:val="el-GR"/>
-        </w:rPr>
-        <w:t>που έκανε</w:t>
-      </w:r>
-      <w:r>
-        <w:rPr>
-          <w:lang w:val="el-GR"/>
-        </w:rPr>
-        <w:t xml:space="preserve"> ο </w:t>
-      </w:r>
-      <w:r>
-        <w:t>professional</w:t>
-      </w:r>
-      <w:r>
-        <w:rPr>
-          <w:lang w:val="el-GR"/>
-        </w:rPr>
-        <w:t xml:space="preserve"> και επιλέγηκε</w:t>
-      </w:r>
-      <w:r>
-        <w:rPr>
-          <w:lang w:val="el-GR"/>
-        </w:rPr>
-        <w:t>.</w:t>
-      </w:r>
-      <w:r>
-        <w:rPr>
-          <w:lang w:val="el-GR"/>
-        </w:rPr>
-        <w:t xml:space="preserve"> Σ</w:t>
-      </w:r>
-      <w:r>
-        <w:rPr>
-          <w:lang w:val="el-GR"/>
-        </w:rPr>
-        <w:t>το</w:t>
-      </w:r>
-      <w:r>
-        <w:rPr>
-          <w:lang w:val="el-GR"/>
-        </w:rPr>
-        <w:t xml:space="preserve"> κάθε</w:t>
-      </w:r>
-      <w:r>
-        <w:rPr>
-          <w:lang w:val="el-GR"/>
-        </w:rPr>
-        <w:t xml:space="preserve"> </w:t>
-      </w:r>
-      <w:r>
-        <w:t>bid</w:t>
-      </w:r>
-      <w:r>
-        <w:rPr>
-          <w:lang w:val="el-GR"/>
-        </w:rPr>
-        <w:t xml:space="preserve"> </w:t>
-      </w:r>
-      <w:r>
-        <w:rPr>
-          <w:lang w:val="el-GR"/>
-        </w:rPr>
-        <w:t>περιέχονται πληροφορίες όπως μέρα</w:t>
-      </w:r>
-      <w:r>
-        <w:rPr>
-          <w:lang w:val="el-GR"/>
-        </w:rPr>
-        <w:t xml:space="preserve"> και</w:t>
-      </w:r>
-      <w:r>
-        <w:rPr>
-          <w:lang w:val="el-GR"/>
-        </w:rPr>
-        <w:t xml:space="preserve"> ώρα συνάντησης</w:t>
-      </w:r>
-      <w:r>
-        <w:rPr>
-          <w:lang w:val="el-GR"/>
-        </w:rPr>
-        <w:t>,</w:t>
-      </w:r>
-      <w:r>
-        <w:rPr>
-          <w:lang w:val="el-GR"/>
-        </w:rPr>
-        <w:t xml:space="preserve"> κόστος επιδιόρθωσής</w:t>
-      </w:r>
-      <w:r>
-        <w:rPr>
-          <w:lang w:val="el-GR"/>
-        </w:rPr>
-        <w:t xml:space="preserve"> κλπ.</w:t>
-      </w:r>
-    </w:p>
-    <w:p>
-      <w:pPr>
-        <w:rPr>
-          <w:lang w:val="el-GR"/>
-        </w:rPr>
-      </w:pPr>
-      <w:r>
-        <w:rPr>
-          <w:lang w:val="el-GR"/>
-        </w:rPr>
-        <w:t xml:space="preserve">Παρομοίως γίνεται και με τα στατιστικά των </w:t>
-      </w:r>
-      <w:r>
-        <w:t>professionals</w:t>
-      </w:r>
-      <w:r>
-        <w:rPr>
-          <w:lang w:val="el-GR"/>
-        </w:rPr>
-        <w:t xml:space="preserve"> </w:t>
-      </w:r>
-      <w:r>
-        <w:rPr>
-          <w:lang w:val="el-GR"/>
-        </w:rPr>
-        <w:t xml:space="preserve">αφού </w:t>
-      </w:r>
-      <w:r>
-        <w:rPr>
-          <w:lang w:val="el-GR"/>
-        </w:rPr>
-        <w:t xml:space="preserve">τα εξάγονται από τα δεδομένα που υπάρχουν. </w:t>
-      </w:r>
-    </w:p>
-    <w:p>
-      <w:pPr>
-        <w:rPr>
-          <w:lang w:val="el-GR"/>
-        </w:rPr>
-      </w:pPr>
-    </w:p>
-    <w:p>
-      <w:pPr>
+        <w:t xml:space="preserve">Διαγράμματα </w:t>
+      </w:r>
+      <w:r>
         <w:rPr>
           <w:b/>
           <w:bCs/>
-          <w:lang w:val="el-GR"/>
-        </w:rPr>
-      </w:pPr>
-      <w:r>
+          <w:sz w:val="24"/>
+          <w:szCs w:val="24"/>
+        </w:rPr>
+        <w:t>UML</w:t>
+      </w:r>
+    </w:p>
+    <w:p>
+      <w:pPr>
         <w:rPr>
           <w:b/>
           <w:bCs/>
-          <w:lang w:val="el-GR"/>
-        </w:rPr>
-        <w:t>Οντότητες με τα πεδία τους</w:t>
-      </w:r>
-      <w:r>
+          <w:sz w:val="24"/>
+          <w:szCs w:val="24"/>
+        </w:rPr>
+      </w:pPr>
+    </w:p>
+    <w:p>
+      <w:pPr>
         <w:rPr>
           <w:b/>
           <w:bCs/>
-          <w:lang w:val="el-GR"/>
-        </w:rPr>
-        <w:t xml:space="preserve">  </w:t>
-      </w:r>
+          <w:sz w:val="24"/>
+          <w:szCs w:val="24"/>
+        </w:rPr>
+      </w:pPr>
       <w:r>
         <w:rPr>
           <w:b/>
           <w:bCs/>
-          <w:lang w:val="el-GR"/>
-        </w:rPr>
-        <w:t xml:space="preserve">  </w:t>
-      </w:r>
-    </w:p>
-    <w:p>
-      <w:pPr>
-        <w:rPr>
-          <w:lang w:val="el-GR"/>
-        </w:rPr>
-      </w:pPr>
-      <w:r>
-        <w:rPr>
-          <w:lang w:val="el-GR"/>
+          <w:sz w:val="24"/>
+          <w:szCs w:val="24"/>
+        </w:rPr>
+        <w:t>P</w:t>
+      </w:r>
+      <w:r>
+        <w:rPr>
+          <w:b/>
+          <w:bCs/>
+          <w:sz w:val="24"/>
+          <w:szCs w:val="24"/>
+        </w:rPr>
+        <w:t>ackages</w:t>
+      </w:r>
+    </w:p>
+    <w:p>
+      <w:pPr>
+        <w:rPr>
+          <w:b/>
+          <w:bCs/>
+          <w:sz w:val="24"/>
+          <w:szCs w:val="24"/>
+        </w:rPr>
+      </w:pPr>
+    </w:p>
+    <w:p>
+      <w:pPr>
+        <w:jc w:val="center"/>
+        <w:rPr>
+          <w:b/>
+          <w:bCs/>
+          <w:sz w:val="24"/>
+          <w:szCs w:val="24"/>
+        </w:rPr>
+      </w:pPr>
+      <w:r>
+        <w:rPr>
+          <w:b/>
+          <w:bCs/>
+          <w:noProof/>
+          <w:sz w:val="28"/>
+          <w:szCs w:val="28"/>
+          <w:lang w:val="el-GR"/>
+        </w:rPr>
+        <w:drawing>
+          <wp:inline distT="0" distB="0" distL="0" distR="0" wp14:anchorId="0BF62C15" wp14:editId="7E05C7EA">
+            <wp:extent cx="2543175" cy="3829050"/>
+            <wp:effectExtent l="0" t="0" r="9525" b="0"/>
+            <wp:docPr id="1" name="Picture 1"/>
+            <wp:cNvGraphicFramePr>
+              <a:graphicFrameLocks xmlns:a="http://schemas.openxmlformats.org/drawingml/2006/main" noChangeAspect="1"/>
+            </wp:cNvGraphicFramePr>
+            <a:graphic xmlns:a="http://schemas.openxmlformats.org/drawingml/2006/main">
+              <a:graphicData uri="http://schemas.openxmlformats.org/drawingml/2006/picture">
+                <pic:pic xmlns:pic="http://schemas.openxmlformats.org/drawingml/2006/picture">
+                  <pic:nvPicPr>
+                    <pic:cNvPr id="0" name="Picture 1"/>
+                    <pic:cNvPicPr>
+                      <a:picLocks noChangeAspect="1" noChangeArrowheads="1"/>
+                    </pic:cNvPicPr>
+                  </pic:nvPicPr>
+                  <pic:blipFill>
+                    <a:blip r:embed="rId5">
+                      <a:extLst>
+                        <a:ext uri="{28A0092B-C50C-407E-A947-70E740481C1C}">
+                          <a14:useLocalDpi xmlns:a14="http://schemas.microsoft.com/office/drawing/2010/main" val="0"/>
+                        </a:ext>
+                      </a:extLst>
+                    </a:blip>
+                    <a:srcRect/>
+                    <a:stretch>
+                      <a:fillRect/>
+                    </a:stretch>
+                  </pic:blipFill>
+                  <pic:spPr bwMode="auto">
+                    <a:xfrm>
+                      <a:off x="0" y="0"/>
+                      <a:ext cx="2543175" cy="3829050"/>
+                    </a:xfrm>
+                    <a:prstGeom prst="rect">
+                      <a:avLst/>
+                    </a:prstGeom>
+                    <a:noFill/>
+                    <a:ln>
+                      <a:noFill/>
+                    </a:ln>
+                  </pic:spPr>
+                </pic:pic>
+              </a:graphicData>
+            </a:graphic>
+          </wp:inline>
+        </w:drawing>
+      </w:r>
+    </w:p>
+    <w:p>
+      <w:pPr>
+        <w:rPr>
+          <w:b/>
+          <w:bCs/>
+          <w:sz w:val="24"/>
+          <w:szCs w:val="24"/>
+        </w:rPr>
+      </w:pPr>
+      <w:r>
+        <w:rPr>
+          <w:b/>
+          <w:bCs/>
+          <w:sz w:val="24"/>
+          <w:szCs w:val="24"/>
         </w:rPr>
         <w:br w:type="page"/>
+      </w:r>
+    </w:p>
+    <w:p>
+      <w:pPr>
+        <w:rPr>
+          <w:b/>
+          <w:bCs/>
+          <w:sz w:val="24"/>
+          <w:szCs w:val="24"/>
+        </w:rPr>
+      </w:pPr>
+      <w:r>
+        <w:rPr>
+          <w:b/>
+          <w:bCs/>
+          <w:sz w:val="24"/>
+          <w:szCs w:val="24"/>
+        </w:rPr>
+        <w:lastRenderedPageBreak/>
+        <w:t>Package Data</w:t>
+      </w:r>
+    </w:p>
+    <w:p>
+      <w:pPr>
+        <w:jc w:val="center"/>
+      </w:pPr>
+      <w:r>
+        <w:rPr>
+          <w:noProof/>
+        </w:rPr>
+        <w:drawing>
+          <wp:anchor distT="0" distB="0" distL="114300" distR="114300" simplePos="0" relativeHeight="251659264" behindDoc="0" locked="0" layoutInCell="1" allowOverlap="1" wp14:anchorId="6F6877B1" wp14:editId="37D0AF43">
+            <wp:simplePos x="0" y="0"/>
+            <wp:positionH relativeFrom="margin">
+              <wp:align>center</wp:align>
+            </wp:positionH>
+            <wp:positionV relativeFrom="paragraph">
+              <wp:posOffset>4445</wp:posOffset>
+            </wp:positionV>
+            <wp:extent cx="2466975" cy="2782570"/>
+            <wp:effectExtent l="0" t="0" r="9525" b="0"/>
+            <wp:wrapSquare wrapText="bothSides"/>
+            <wp:docPr id="3" name="Picture 3"/>
+            <wp:cNvGraphicFramePr>
+              <a:graphicFrameLocks xmlns:a="http://schemas.openxmlformats.org/drawingml/2006/main" noChangeAspect="1"/>
+            </wp:cNvGraphicFramePr>
+            <a:graphic xmlns:a="http://schemas.openxmlformats.org/drawingml/2006/main">
+              <a:graphicData uri="http://schemas.openxmlformats.org/drawingml/2006/picture">
+                <pic:pic xmlns:pic="http://schemas.openxmlformats.org/drawingml/2006/picture">
+                  <pic:nvPicPr>
+                    <pic:cNvPr id="0" name="Picture 3"/>
+                    <pic:cNvPicPr>
+                      <a:picLocks noChangeAspect="1" noChangeArrowheads="1"/>
+                    </pic:cNvPicPr>
+                  </pic:nvPicPr>
+                  <pic:blipFill>
+                    <a:blip r:embed="rId6">
+                      <a:extLst>
+                        <a:ext uri="{28A0092B-C50C-407E-A947-70E740481C1C}">
+                          <a14:useLocalDpi xmlns:a14="http://schemas.microsoft.com/office/drawing/2010/main" val="0"/>
+                        </a:ext>
+                      </a:extLst>
+                    </a:blip>
+                    <a:srcRect/>
+                    <a:stretch>
+                      <a:fillRect/>
+                    </a:stretch>
+                  </pic:blipFill>
+                  <pic:spPr bwMode="auto">
+                    <a:xfrm>
+                      <a:off x="0" y="0"/>
+                      <a:ext cx="2466975" cy="2782570"/>
+                    </a:xfrm>
+                    <a:prstGeom prst="rect">
+                      <a:avLst/>
+                    </a:prstGeom>
+                    <a:noFill/>
+                    <a:ln>
+                      <a:noFill/>
+                    </a:ln>
+                  </pic:spPr>
+                </pic:pic>
+              </a:graphicData>
+            </a:graphic>
+          </wp:anchor>
+        </w:drawing>
+      </w:r>
+      <w:r>
+        <w:rPr>
+          <w:noProof/>
+        </w:rPr>
+        <w:drawing>
+          <wp:anchor distT="0" distB="0" distL="114300" distR="114300" simplePos="0" relativeHeight="251658240" behindDoc="0" locked="0" layoutInCell="1" allowOverlap="1" wp14:anchorId="1B76B57F" wp14:editId="66A00DFA">
+            <wp:simplePos x="0" y="0"/>
+            <wp:positionH relativeFrom="margin">
+              <wp:align>center</wp:align>
+            </wp:positionH>
+            <wp:positionV relativeFrom="paragraph">
+              <wp:posOffset>3069742</wp:posOffset>
+            </wp:positionV>
+            <wp:extent cx="5600700" cy="4846320"/>
+            <wp:effectExtent l="0" t="0" r="0" b="0"/>
+            <wp:wrapSquare wrapText="bothSides"/>
+            <wp:docPr id="4" name="Picture 4"/>
+            <wp:cNvGraphicFramePr>
+              <a:graphicFrameLocks xmlns:a="http://schemas.openxmlformats.org/drawingml/2006/main" noChangeAspect="1"/>
+            </wp:cNvGraphicFramePr>
+            <a:graphic xmlns:a="http://schemas.openxmlformats.org/drawingml/2006/main">
+              <a:graphicData uri="http://schemas.openxmlformats.org/drawingml/2006/picture">
+                <pic:pic xmlns:pic="http://schemas.openxmlformats.org/drawingml/2006/picture">
+                  <pic:nvPicPr>
+                    <pic:cNvPr id="0" name="Picture 4"/>
+                    <pic:cNvPicPr>
+                      <a:picLocks noChangeAspect="1" noChangeArrowheads="1"/>
+                    </pic:cNvPicPr>
+                  </pic:nvPicPr>
+                  <pic:blipFill>
+                    <a:blip r:embed="rId7">
+                      <a:extLst>
+                        <a:ext uri="{28A0092B-C50C-407E-A947-70E740481C1C}">
+                          <a14:useLocalDpi xmlns:a14="http://schemas.microsoft.com/office/drawing/2010/main" val="0"/>
+                        </a:ext>
+                      </a:extLst>
+                    </a:blip>
+                    <a:srcRect/>
+                    <a:stretch>
+                      <a:fillRect/>
+                    </a:stretch>
+                  </pic:blipFill>
+                  <pic:spPr bwMode="auto">
+                    <a:xfrm>
+                      <a:off x="0" y="0"/>
+                      <a:ext cx="5600700" cy="4846320"/>
+                    </a:xfrm>
+                    <a:prstGeom prst="rect">
+                      <a:avLst/>
+                    </a:prstGeom>
+                    <a:noFill/>
+                    <a:ln>
+                      <a:noFill/>
+                    </a:ln>
+                  </pic:spPr>
+                </pic:pic>
+              </a:graphicData>
+            </a:graphic>
+          </wp:anchor>
+        </w:drawing>
+      </w:r>
+      <w:r>
+        <w:br w:type="page"/>
+      </w:r>
+    </w:p>
+    <w:p>
+      <w:pPr>
+        <w:rPr>
+          <w:b/>
+          <w:bCs/>
+          <w:sz w:val="24"/>
+          <w:szCs w:val="24"/>
+        </w:rPr>
+      </w:pPr>
+      <w:r>
+        <w:rPr>
+          <w:b/>
+          <w:bCs/>
+          <w:sz w:val="24"/>
+          <w:szCs w:val="24"/>
+        </w:rPr>
+        <w:lastRenderedPageBreak/>
+        <w:t>Package API</w:t>
+      </w:r>
+    </w:p>
+    <w:p>
+      <w:pPr>
+        <w:rPr>
+          <w:b/>
+          <w:bCs/>
+          <w:sz w:val="24"/>
+          <w:szCs w:val="24"/>
+        </w:rPr>
+      </w:pPr>
+    </w:p>
+    <w:p>
+      <w:pPr>
+        <w:rPr>
+          <w:b/>
+          <w:bCs/>
+          <w:sz w:val="24"/>
+          <w:szCs w:val="24"/>
+        </w:rPr>
+      </w:pPr>
+    </w:p>
+    <w:p>
+      <w:pPr>
+        <w:jc w:val="center"/>
+      </w:pPr>
+      <w:r>
+        <w:rPr>
+          <w:noProof/>
+        </w:rPr>
+        <w:drawing>
+          <wp:inline distT="0" distB="0" distL="0" distR="0" wp14:anchorId="0212EF17" wp14:editId="3FB51EEA">
+            <wp:extent cx="4914900" cy="2819400"/>
+            <wp:effectExtent l="0" t="0" r="0" b="0"/>
+            <wp:docPr id="2" name="Picture 2"/>
+            <wp:cNvGraphicFramePr>
+              <a:graphicFrameLocks xmlns:a="http://schemas.openxmlformats.org/drawingml/2006/main" noChangeAspect="1"/>
+            </wp:cNvGraphicFramePr>
+            <a:graphic xmlns:a="http://schemas.openxmlformats.org/drawingml/2006/main">
+              <a:graphicData uri="http://schemas.openxmlformats.org/drawingml/2006/picture">
+                <pic:pic xmlns:pic="http://schemas.openxmlformats.org/drawingml/2006/picture">
+                  <pic:nvPicPr>
+                    <pic:cNvPr id="0" name="Picture 2"/>
+                    <pic:cNvPicPr>
+                      <a:picLocks noChangeAspect="1" noChangeArrowheads="1"/>
+                    </pic:cNvPicPr>
+                  </pic:nvPicPr>
+                  <pic:blipFill>
+                    <a:blip r:embed="rId8">
+                      <a:extLst>
+                        <a:ext uri="{28A0092B-C50C-407E-A947-70E740481C1C}">
+                          <a14:useLocalDpi xmlns:a14="http://schemas.microsoft.com/office/drawing/2010/main" val="0"/>
+                        </a:ext>
+                      </a:extLst>
+                    </a:blip>
+                    <a:srcRect/>
+                    <a:stretch>
+                      <a:fillRect/>
+                    </a:stretch>
+                  </pic:blipFill>
+                  <pic:spPr bwMode="auto">
+                    <a:xfrm>
+                      <a:off x="0" y="0"/>
+                      <a:ext cx="4914900" cy="2819400"/>
+                    </a:xfrm>
+                    <a:prstGeom prst="rect">
+                      <a:avLst/>
+                    </a:prstGeom>
+                    <a:noFill/>
+                    <a:ln>
+                      <a:noFill/>
+                    </a:ln>
+                  </pic:spPr>
+                </pic:pic>
+              </a:graphicData>
+            </a:graphic>
+          </wp:inline>
+        </w:drawing>
+      </w:r>
+    </w:p>
+    <w:p>
+      <w:pPr>
+        <w:jc w:val="center"/>
+      </w:pPr>
+    </w:p>
+    <w:p>
+      <w:pPr>
+        <w:jc w:val="center"/>
+      </w:pPr>
+    </w:p>
+    <w:p>
+      <w:pPr>
+        <w:jc w:val="center"/>
+      </w:pPr>
+    </w:p>
+    <w:p>
+      <w:r>
+        <w:rPr>
+          <w:noProof/>
+        </w:rPr>
+        <w:drawing>
+          <wp:anchor distT="0" distB="0" distL="114300" distR="114300" simplePos="0" relativeHeight="251660288" behindDoc="0" locked="0" layoutInCell="1" allowOverlap="1" wp14:anchorId="1F0AA18E" wp14:editId="54E45644">
+            <wp:simplePos x="0" y="0"/>
+            <wp:positionH relativeFrom="margin">
+              <wp:align>center</wp:align>
+            </wp:positionH>
+            <wp:positionV relativeFrom="paragraph">
+              <wp:posOffset>182676</wp:posOffset>
+            </wp:positionV>
+            <wp:extent cx="7009130" cy="1923415"/>
+            <wp:effectExtent l="0" t="0" r="1270" b="635"/>
+            <wp:wrapSquare wrapText="bothSides"/>
+            <wp:docPr id="6" name="Picture 6"/>
+            <wp:cNvGraphicFramePr>
+              <a:graphicFrameLocks xmlns:a="http://schemas.openxmlformats.org/drawingml/2006/main" noChangeAspect="1"/>
+            </wp:cNvGraphicFramePr>
+            <a:graphic xmlns:a="http://schemas.openxmlformats.org/drawingml/2006/main">
+              <a:graphicData uri="http://schemas.openxmlformats.org/drawingml/2006/picture">
+                <pic:pic xmlns:pic="http://schemas.openxmlformats.org/drawingml/2006/picture">
+                  <pic:nvPicPr>
+                    <pic:cNvPr id="0" name="Picture 6"/>
+                    <pic:cNvPicPr>
+                      <a:picLocks noChangeAspect="1" noChangeArrowheads="1"/>
+                    </pic:cNvPicPr>
+                  </pic:nvPicPr>
+                  <pic:blipFill>
+                    <a:blip r:embed="rId9">
+                      <a:extLst>
+                        <a:ext uri="{28A0092B-C50C-407E-A947-70E740481C1C}">
+                          <a14:useLocalDpi xmlns:a14="http://schemas.microsoft.com/office/drawing/2010/main" val="0"/>
+                        </a:ext>
+                      </a:extLst>
+                    </a:blip>
+                    <a:srcRect/>
+                    <a:stretch>
+                      <a:fillRect/>
+                    </a:stretch>
+                  </pic:blipFill>
+                  <pic:spPr bwMode="auto">
+                    <a:xfrm>
+                      <a:off x="0" y="0"/>
+                      <a:ext cx="7009130" cy="1923415"/>
+                    </a:xfrm>
+                    <a:prstGeom prst="rect">
+                      <a:avLst/>
+                    </a:prstGeom>
+                    <a:noFill/>
+                    <a:ln>
+                      <a:noFill/>
+                    </a:ln>
+                  </pic:spPr>
+                </pic:pic>
+              </a:graphicData>
+            </a:graphic>
+            <wp14:sizeRelH relativeFrom="margin">
+              <wp14:pctWidth>0</wp14:pctWidth>
+            </wp14:sizeRelH>
+            <wp14:sizeRelV relativeFrom="margin">
+              <wp14:pctHeight>0</wp14:pctHeight>
+            </wp14:sizeRelV>
+          </wp:anchor>
+        </w:drawing>
+      </w:r>
+      <w:r>
+        <w:br w:type="page"/>
+      </w:r>
+    </w:p>
+    <w:p>
+      <w:pPr>
+        <w:rPr>
+          <w:b/>
+          <w:bCs/>
+          <w:sz w:val="24"/>
+          <w:szCs w:val="24"/>
+        </w:rPr>
+      </w:pPr>
+      <w:r>
+        <w:rPr>
+          <w:b/>
+          <w:bCs/>
+          <w:sz w:val="24"/>
+          <w:szCs w:val="24"/>
+        </w:rPr>
+        <w:lastRenderedPageBreak/>
+        <w:t>Package DB</w:t>
+      </w:r>
+    </w:p>
+    <w:p>
+      <w:pPr>
+        <w:rPr>
+          <w:b/>
+          <w:bCs/>
+        </w:rPr>
+      </w:pPr>
+    </w:p>
+    <w:p>
+      <w:pPr>
+        <w:jc w:val="center"/>
+        <w:rPr>
+          <w:b/>
+          <w:bCs/>
+        </w:rPr>
+      </w:pPr>
+      <w:r>
+        <w:rPr>
+          <w:b/>
+          <w:bCs/>
+          <w:noProof/>
+        </w:rPr>
+        <w:drawing>
+          <wp:inline distT="0" distB="0" distL="0" distR="0" wp14:anchorId="381F22E5" wp14:editId="22B01C14">
+            <wp:extent cx="4696460" cy="2113915"/>
+            <wp:effectExtent l="0" t="0" r="8890" b="635"/>
+            <wp:docPr id="7" name="Picture 7"/>
+            <wp:cNvGraphicFramePr>
+              <a:graphicFrameLocks xmlns:a="http://schemas.openxmlformats.org/drawingml/2006/main" noChangeAspect="1"/>
+            </wp:cNvGraphicFramePr>
+            <a:graphic xmlns:a="http://schemas.openxmlformats.org/drawingml/2006/main">
+              <a:graphicData uri="http://schemas.openxmlformats.org/drawingml/2006/picture">
+                <pic:pic xmlns:pic="http://schemas.openxmlformats.org/drawingml/2006/picture">
+                  <pic:nvPicPr>
+                    <pic:cNvPr id="0" name="Picture 7"/>
+                    <pic:cNvPicPr>
+                      <a:picLocks noChangeAspect="1" noChangeArrowheads="1"/>
+                    </pic:cNvPicPr>
+                  </pic:nvPicPr>
+                  <pic:blipFill>
+                    <a:blip r:embed="rId10">
+                      <a:extLst>
+                        <a:ext uri="{28A0092B-C50C-407E-A947-70E740481C1C}">
+                          <a14:useLocalDpi xmlns:a14="http://schemas.microsoft.com/office/drawing/2010/main" val="0"/>
+                        </a:ext>
+                      </a:extLst>
+                    </a:blip>
+                    <a:srcRect/>
+                    <a:stretch>
+                      <a:fillRect/>
+                    </a:stretch>
+                  </pic:blipFill>
+                  <pic:spPr bwMode="auto">
+                    <a:xfrm>
+                      <a:off x="0" y="0"/>
+                      <a:ext cx="4696460" cy="2113915"/>
+                    </a:xfrm>
+                    <a:prstGeom prst="rect">
+                      <a:avLst/>
+                    </a:prstGeom>
+                    <a:noFill/>
+                    <a:ln>
+                      <a:noFill/>
+                    </a:ln>
+                  </pic:spPr>
+                </pic:pic>
+              </a:graphicData>
+            </a:graphic>
+          </wp:inline>
+        </w:drawing>
+      </w:r>
+    </w:p>
+    <w:p>
+      <w:pPr>
+        <w:jc w:val="center"/>
+        <w:rPr>
+          <w:b/>
+          <w:bCs/>
+        </w:rPr>
+      </w:pPr>
+    </w:p>
+    <w:p>
+      <w:pPr>
+        <w:jc w:val="center"/>
+        <w:rPr>
+          <w:b/>
+          <w:bCs/>
+        </w:rPr>
+      </w:pPr>
+    </w:p>
+    <w:p>
+      <w:pPr>
+        <w:rPr>
+          <w:b/>
+          <w:bCs/>
+          <w:sz w:val="24"/>
+          <w:szCs w:val="24"/>
+        </w:rPr>
+        <w:sectPr>
+          <w:pgSz w:w="12240" w:h="15840"/>
+          <w:pgMar w:top="1440" w:right="1440" w:bottom="1440" w:left="1440" w:header="720" w:footer="720" w:gutter="0"/>
+          <w:cols w:space="720"/>
+          <w:docGrid w:linePitch="360"/>
+        </w:sectPr>
+      </w:pPr>
+      <w:r>
+        <w:rPr>
+          <w:b/>
+          <w:bCs/>
+          <w:noProof/>
+          <w:sz w:val="24"/>
+          <w:szCs w:val="24"/>
+        </w:rPr>
+        <w:drawing>
+          <wp:anchor distT="0" distB="0" distL="114300" distR="114300" simplePos="0" relativeHeight="251661312" behindDoc="0" locked="0" layoutInCell="1" allowOverlap="1" wp14:anchorId="472096CE" wp14:editId="49F2B439">
+            <wp:simplePos x="0" y="0"/>
+            <wp:positionH relativeFrom="margin">
+              <wp:align>center</wp:align>
+            </wp:positionH>
+            <wp:positionV relativeFrom="paragraph">
+              <wp:posOffset>744246</wp:posOffset>
+            </wp:positionV>
+            <wp:extent cx="1836420" cy="658495"/>
+            <wp:effectExtent l="0" t="0" r="0" b="8255"/>
+            <wp:wrapSquare wrapText="bothSides"/>
+            <wp:docPr id="9" name="Picture 9"/>
+            <wp:cNvGraphicFramePr>
+              <a:graphicFrameLocks xmlns:a="http://schemas.openxmlformats.org/drawingml/2006/main" noChangeAspect="1"/>
+            </wp:cNvGraphicFramePr>
+            <a:graphic xmlns:a="http://schemas.openxmlformats.org/drawingml/2006/main">
+              <a:graphicData uri="http://schemas.openxmlformats.org/drawingml/2006/picture">
+                <pic:pic xmlns:pic="http://schemas.openxmlformats.org/drawingml/2006/picture">
+                  <pic:nvPicPr>
+                    <pic:cNvPr id="0" name="Picture 9"/>
+                    <pic:cNvPicPr>
+                      <a:picLocks noChangeAspect="1" noChangeArrowheads="1"/>
+                    </pic:cNvPicPr>
+                  </pic:nvPicPr>
+                  <pic:blipFill>
+                    <a:blip r:embed="rId11">
+                      <a:extLst>
+                        <a:ext uri="{28A0092B-C50C-407E-A947-70E740481C1C}">
+                          <a14:useLocalDpi xmlns:a14="http://schemas.microsoft.com/office/drawing/2010/main" val="0"/>
+                        </a:ext>
+                      </a:extLst>
+                    </a:blip>
+                    <a:srcRect/>
+                    <a:stretch>
+                      <a:fillRect/>
+                    </a:stretch>
+                  </pic:blipFill>
+                  <pic:spPr bwMode="auto">
+                    <a:xfrm>
+                      <a:off x="0" y="0"/>
+                      <a:ext cx="1836420" cy="658495"/>
+                    </a:xfrm>
+                    <a:prstGeom prst="rect">
+                      <a:avLst/>
+                    </a:prstGeom>
+                    <a:noFill/>
+                    <a:ln>
+                      <a:noFill/>
+                    </a:ln>
+                  </pic:spPr>
+                </pic:pic>
+              </a:graphicData>
+            </a:graphic>
+          </wp:anchor>
+        </w:drawing>
+      </w:r>
+      <w:r>
+        <w:rPr>
+          <w:b/>
+          <w:bCs/>
+          <w:sz w:val="24"/>
+          <w:szCs w:val="24"/>
+        </w:rPr>
+        <w:t>Package ServiceLink</w:t>
+      </w:r>
+    </w:p>
+    <w:p>
+      <w:pPr>
+        <w:rPr>
+          <w:b/>
+          <w:bCs/>
+          <w:sz w:val="20"/>
+          <w:szCs w:val="20"/>
+          <w:lang w:val="el-GR"/>
+        </w:rPr>
+        <w:sectPr>
+          <w:pgSz w:w="15840" w:h="12240" w:orient="landscape"/>
+          <w:pgMar w:top="1440" w:right="1440" w:bottom="1440" w:left="1440" w:header="720" w:footer="720" w:gutter="0"/>
+          <w:cols w:space="720"/>
+          <w:docGrid w:linePitch="360"/>
+        </w:sectPr>
+      </w:pPr>
+      <w:r>
+        <w:rPr>
+          <w:b/>
+          <w:bCs/>
+          <w:noProof/>
+          <w:sz w:val="24"/>
+          <w:szCs w:val="24"/>
+        </w:rPr>
+        <w:lastRenderedPageBreak/>
+        <w:drawing>
+          <wp:anchor distT="0" distB="0" distL="114300" distR="114300" simplePos="0" relativeHeight="251662336" behindDoc="0" locked="0" layoutInCell="1" allowOverlap="1" wp14:anchorId="1D6C181F" wp14:editId="64D4E69F">
+            <wp:simplePos x="0" y="0"/>
+            <wp:positionH relativeFrom="margin">
+              <wp:align>right</wp:align>
+            </wp:positionH>
+            <wp:positionV relativeFrom="paragraph">
+              <wp:posOffset>883368</wp:posOffset>
+            </wp:positionV>
+            <wp:extent cx="8221345" cy="5057140"/>
+            <wp:effectExtent l="0" t="0" r="8255" b="0"/>
+            <wp:wrapSquare wrapText="bothSides"/>
+            <wp:docPr id="11" name="Picture 11"/>
+            <wp:cNvGraphicFramePr>
+              <a:graphicFrameLocks xmlns:a="http://schemas.openxmlformats.org/drawingml/2006/main" noChangeAspect="1"/>
+            </wp:cNvGraphicFramePr>
+            <a:graphic xmlns:a="http://schemas.openxmlformats.org/drawingml/2006/main">
+              <a:graphicData uri="http://schemas.openxmlformats.org/drawingml/2006/picture">
+                <pic:pic xmlns:pic="http://schemas.openxmlformats.org/drawingml/2006/picture">
+                  <pic:nvPicPr>
+                    <pic:cNvPr id="0" name="Picture 11"/>
+                    <pic:cNvPicPr>
+                      <a:picLocks noChangeAspect="1" noChangeArrowheads="1"/>
+                    </pic:cNvPicPr>
+                  </pic:nvPicPr>
+                  <pic:blipFill>
+                    <a:blip r:embed="rId12" cstate="print">
+                      <a:extLst>
+                        <a:ext uri="{28A0092B-C50C-407E-A947-70E740481C1C}">
+                          <a14:useLocalDpi xmlns:a14="http://schemas.microsoft.com/office/drawing/2010/main" val="0"/>
+                        </a:ext>
+                      </a:extLst>
+                    </a:blip>
+                    <a:srcRect/>
+                    <a:stretch>
+                      <a:fillRect/>
+                    </a:stretch>
+                  </pic:blipFill>
+                  <pic:spPr bwMode="auto">
+                    <a:xfrm>
+                      <a:off x="0" y="0"/>
+                      <a:ext cx="8221345" cy="5057140"/>
+                    </a:xfrm>
+                    <a:prstGeom prst="rect">
+                      <a:avLst/>
+                    </a:prstGeom>
+                    <a:noFill/>
+                    <a:ln>
+                      <a:noFill/>
+                    </a:ln>
+                  </pic:spPr>
+                </pic:pic>
+              </a:graphicData>
+            </a:graphic>
+          </wp:anchor>
+        </w:drawing>
+      </w:r>
+      <w:r>
+        <w:rPr>
+          <w:b/>
+          <w:bCs/>
+          <w:sz w:val="24"/>
+          <w:szCs w:val="24"/>
+          <w:lang w:val="el-GR"/>
+        </w:rPr>
+        <w:t>Η Συνολική Εικόνα</w:t>
+      </w:r>
+      <w:r>
+        <w:rPr>
+          <w:b/>
+          <w:bCs/>
+          <w:sz w:val="24"/>
+          <w:szCs w:val="24"/>
+          <w:lang w:val="el-GR"/>
+        </w:rPr>
+        <w:br w:type="page"/>
+      </w:r>
+    </w:p>
+    <w:p>
+      <w:pPr>
+        <w:rPr>
+          <w:b/>
+          <w:bCs/>
+          <w:lang w:val="el-GR"/>
+        </w:rPr>
+      </w:pPr>
+    </w:p>
+    <w:p>
+      <w:pPr>
+        <w:rPr>
+          <w:b/>
+          <w:bCs/>
+          <w:sz w:val="24"/>
+          <w:szCs w:val="24"/>
+          <w:lang w:val="el-GR"/>
+        </w:rPr>
+      </w:pPr>
+      <w:r>
+        <w:rPr>
+          <w:b/>
+          <w:bCs/>
+          <w:sz w:val="24"/>
+          <w:szCs w:val="24"/>
+        </w:rPr>
+        <w:t>Database</w:t>
+      </w:r>
+    </w:p>
+    <w:p>
+      <w:pPr>
+        <w:rPr>
+          <w:lang w:val="el-GR"/>
+        </w:rPr>
+      </w:pPr>
+      <w:r>
+        <w:rPr>
+          <w:lang w:val="el-GR"/>
+        </w:rPr>
+        <w:t xml:space="preserve">Η Βάση δεδομένων αποτελείτε από </w:t>
+      </w:r>
+      <w:r>
+        <w:rPr>
+          <w:lang w:val="el-GR"/>
+        </w:rPr>
+        <w:t>5</w:t>
+      </w:r>
+      <w:r>
+        <w:rPr>
+          <w:lang w:val="el-GR"/>
+        </w:rPr>
+        <w:t xml:space="preserve"> βασικές</w:t>
+      </w:r>
+      <w:r>
+        <w:rPr>
+          <w:lang w:val="el-GR"/>
+        </w:rPr>
+        <w:t xml:space="preserve"> </w:t>
+      </w:r>
+      <w:r>
+        <w:rPr>
+          <w:lang w:val="el-GR"/>
+        </w:rPr>
+        <w:t xml:space="preserve">οντότητες </w:t>
+      </w:r>
+    </w:p>
+    <w:p>
+      <w:pPr>
+        <w:pStyle w:val="ListParagraph"/>
+        <w:numPr>
+          <w:ilvl w:val="0"/>
+          <w:numId w:val="1"/>
+        </w:numPr>
+        <w:rPr>
+          <w:lang w:val="el-GR"/>
+        </w:rPr>
+      </w:pPr>
+      <w:r>
+        <w:t>Professional</w:t>
+      </w:r>
+    </w:p>
+    <w:p>
+      <w:pPr>
+        <w:pStyle w:val="ListParagraph"/>
+        <w:numPr>
+          <w:ilvl w:val="0"/>
+          <w:numId w:val="1"/>
+        </w:numPr>
+        <w:rPr>
+          <w:lang w:val="el-GR"/>
+        </w:rPr>
+      </w:pPr>
+      <w:r>
+        <w:t>Customer</w:t>
+      </w:r>
+    </w:p>
+    <w:p>
+      <w:pPr>
+        <w:pStyle w:val="ListParagraph"/>
+        <w:numPr>
+          <w:ilvl w:val="0"/>
+          <w:numId w:val="1"/>
+        </w:numPr>
+        <w:rPr>
+          <w:lang w:val="el-GR"/>
+        </w:rPr>
+      </w:pPr>
+      <w:r>
+        <w:t>Bid</w:t>
+      </w:r>
+    </w:p>
+    <w:p>
+      <w:pPr>
+        <w:pStyle w:val="ListParagraph"/>
+        <w:numPr>
+          <w:ilvl w:val="0"/>
+          <w:numId w:val="1"/>
+        </w:numPr>
+        <w:rPr>
+          <w:lang w:val="el-GR"/>
+        </w:rPr>
+      </w:pPr>
+      <w:r>
+        <w:t>Listing</w:t>
+      </w:r>
+    </w:p>
+    <w:p>
+      <w:pPr>
+        <w:pStyle w:val="ListParagraph"/>
+        <w:numPr>
+          <w:ilvl w:val="0"/>
+          <w:numId w:val="1"/>
+        </w:numPr>
+        <w:rPr>
+          <w:lang w:val="el-GR"/>
+        </w:rPr>
+      </w:pPr>
+      <w:r>
+        <w:t>Review</w:t>
+      </w:r>
+    </w:p>
+    <w:p>
+      <w:pPr>
+        <w:rPr>
+          <w:lang w:val="el-GR"/>
+        </w:rPr>
+      </w:pPr>
+      <w:r>
+        <w:rPr>
+          <w:lang w:val="el-GR"/>
+        </w:rPr>
+        <w:t>Παρότι η βάση δεδομένων αποτελείτε από μόνο 5 οντότητες</w:t>
+      </w:r>
+      <w:r>
+        <w:rPr>
+          <w:lang w:val="el-GR"/>
+        </w:rPr>
+        <w:t>,</w:t>
+      </w:r>
+      <w:r>
+        <w:rPr>
+          <w:lang w:val="el-GR"/>
+        </w:rPr>
+        <w:t xml:space="preserve"> παρέχει επιπλέον δεδομένα τα οποία </w:t>
+      </w:r>
+      <w:r>
+        <w:rPr>
+          <w:lang w:val="el-GR"/>
+        </w:rPr>
+        <w:t xml:space="preserve">εξάγονται </w:t>
+      </w:r>
+      <w:r>
+        <w:rPr>
+          <w:lang w:val="el-GR"/>
+        </w:rPr>
+        <w:t>από την επεξεργασία τ</w:t>
+      </w:r>
+      <w:r>
+        <w:rPr>
+          <w:lang w:val="el-GR"/>
+        </w:rPr>
+        <w:t>ω</w:t>
+      </w:r>
+      <w:r>
+        <w:rPr>
+          <w:lang w:val="el-GR"/>
+        </w:rPr>
+        <w:t xml:space="preserve">ν </w:t>
+      </w:r>
+      <w:r>
+        <w:rPr>
+          <w:lang w:val="el-GR"/>
+        </w:rPr>
+        <w:t xml:space="preserve">ήδη υπάρχοντών δεδομένων. </w:t>
+      </w:r>
+    </w:p>
+    <w:p>
+      <w:pPr>
+        <w:rPr>
+          <w:lang w:val="el-GR"/>
+        </w:rPr>
+      </w:pPr>
+      <w:r>
+        <w:rPr>
+          <w:lang w:val="el-GR"/>
+        </w:rPr>
+        <w:t xml:space="preserve">Για παράδειγμα το πρόγραμμα των </w:t>
+      </w:r>
+      <w:r>
+        <w:t>professionals</w:t>
+      </w:r>
+      <w:r>
+        <w:rPr>
+          <w:lang w:val="el-GR"/>
+        </w:rPr>
+        <w:t xml:space="preserve"> </w:t>
+      </w:r>
+      <w:r>
+        <w:rPr>
+          <w:lang w:val="el-GR"/>
+        </w:rPr>
+        <w:t xml:space="preserve">δημιουργείτε δυναμικά, αφού ξέρουμε ότι αποτελείτε από τα </w:t>
+      </w:r>
+      <w:r>
+        <w:t>bids</w:t>
+      </w:r>
+      <w:r>
+        <w:rPr>
+          <w:lang w:val="el-GR"/>
+        </w:rPr>
+        <w:t xml:space="preserve"> </w:t>
+      </w:r>
+      <w:r>
+        <w:rPr>
+          <w:lang w:val="el-GR"/>
+        </w:rPr>
+        <w:t>που έκανε</w:t>
+      </w:r>
+      <w:r>
+        <w:rPr>
+          <w:lang w:val="el-GR"/>
+        </w:rPr>
+        <w:t xml:space="preserve"> </w:t>
+      </w:r>
+      <w:r>
+        <w:rPr>
+          <w:lang w:val="el-GR"/>
+        </w:rPr>
+        <w:t>κάποιος</w:t>
+      </w:r>
+      <w:r>
+        <w:rPr>
+          <w:lang w:val="el-GR"/>
+        </w:rPr>
+        <w:t xml:space="preserve"> </w:t>
+      </w:r>
+      <w:r>
+        <w:t>professional</w:t>
+      </w:r>
+      <w:r>
+        <w:rPr>
+          <w:lang w:val="el-GR"/>
+        </w:rPr>
+        <w:t xml:space="preserve"> και επιλέγηκε</w:t>
+      </w:r>
+      <w:r>
+        <w:rPr>
+          <w:lang w:val="el-GR"/>
+        </w:rPr>
+        <w:t xml:space="preserve"> </w:t>
+      </w:r>
+      <w:r>
+        <w:rPr>
+          <w:lang w:val="el-GR"/>
+        </w:rPr>
+        <w:t xml:space="preserve">από τον </w:t>
+      </w:r>
+      <w:r>
+        <w:t>customer</w:t>
+      </w:r>
+      <w:r>
+        <w:rPr>
+          <w:lang w:val="el-GR"/>
+        </w:rPr>
+        <w:t xml:space="preserve"> </w:t>
+      </w:r>
+      <w:r>
+        <w:rPr>
+          <w:lang w:val="el-GR"/>
+        </w:rPr>
+        <w:t xml:space="preserve">τον οποίο δημιούργησε το </w:t>
+      </w:r>
+      <w:r>
+        <w:t>listing</w:t>
+      </w:r>
+      <w:r>
+        <w:rPr>
+          <w:lang w:val="el-GR"/>
+        </w:rPr>
+        <w:t>.</w:t>
+      </w:r>
+      <w:r>
+        <w:rPr>
+          <w:lang w:val="el-GR"/>
+        </w:rPr>
+        <w:t xml:space="preserve"> Σ</w:t>
+      </w:r>
+      <w:r>
+        <w:rPr>
+          <w:lang w:val="el-GR"/>
+        </w:rPr>
+        <w:t>το</w:t>
+      </w:r>
+      <w:r>
+        <w:rPr>
+          <w:lang w:val="el-GR"/>
+        </w:rPr>
+        <w:t xml:space="preserve"> κάθε</w:t>
+      </w:r>
+      <w:r>
+        <w:rPr>
+          <w:lang w:val="el-GR"/>
+        </w:rPr>
+        <w:t xml:space="preserve"> </w:t>
+      </w:r>
+      <w:r>
+        <w:t>bid</w:t>
+      </w:r>
+      <w:r>
+        <w:rPr>
+          <w:lang w:val="el-GR"/>
+        </w:rPr>
+        <w:t xml:space="preserve"> </w:t>
+      </w:r>
+      <w:r>
+        <w:rPr>
+          <w:lang w:val="el-GR"/>
+        </w:rPr>
+        <w:t>περιέχονται πληροφορίες όπως μέρα</w:t>
+      </w:r>
+      <w:r>
+        <w:rPr>
+          <w:lang w:val="el-GR"/>
+        </w:rPr>
+        <w:t xml:space="preserve"> και</w:t>
+      </w:r>
+      <w:r>
+        <w:rPr>
+          <w:lang w:val="el-GR"/>
+        </w:rPr>
+        <w:t xml:space="preserve"> ώρα συνάντησης</w:t>
+      </w:r>
+      <w:r>
+        <w:rPr>
+          <w:lang w:val="el-GR"/>
+        </w:rPr>
+        <w:t>,</w:t>
+      </w:r>
+      <w:r>
+        <w:rPr>
+          <w:lang w:val="el-GR"/>
+        </w:rPr>
+        <w:t xml:space="preserve"> κόστος επιδιόρθωσής</w:t>
+      </w:r>
+      <w:r>
+        <w:rPr>
+          <w:lang w:val="el-GR"/>
+        </w:rPr>
+        <w:t xml:space="preserve"> και στο </w:t>
+      </w:r>
+      <w:r>
+        <w:t>listing</w:t>
+      </w:r>
+      <w:r>
+        <w:rPr>
+          <w:lang w:val="el-GR"/>
+        </w:rPr>
+        <w:t xml:space="preserve"> </w:t>
+      </w:r>
+      <w:r>
+        <w:rPr>
+          <w:lang w:val="el-GR"/>
+        </w:rPr>
+        <w:t xml:space="preserve">περιοχή, </w:t>
+      </w:r>
+      <w:r>
+        <w:rPr>
+          <w:lang w:val="el-GR"/>
+        </w:rPr>
+        <w:t xml:space="preserve">όνομα </w:t>
+      </w:r>
+      <w:r>
+        <w:t>customer</w:t>
+      </w:r>
+      <w:r>
+        <w:rPr>
+          <w:lang w:val="el-GR"/>
+        </w:rPr>
+        <w:t xml:space="preserve"> κλπ.</w:t>
+      </w:r>
+      <w:r>
+        <w:rPr>
+          <w:lang w:val="el-GR"/>
+        </w:rPr>
+        <w:t xml:space="preserve"> Τα οποία χρησιμοποιούνται για την δημιουργία του προγράμματος του</w:t>
+      </w:r>
+      <w:r>
+        <w:rPr>
+          <w:lang w:val="el-GR"/>
+        </w:rPr>
+        <w:t>.</w:t>
+      </w:r>
+    </w:p>
+    <w:p>
+      <w:pPr>
+        <w:rPr>
+          <w:lang w:val="el-GR"/>
+        </w:rPr>
+      </w:pPr>
+      <w:r>
+        <w:rPr>
+          <w:lang w:val="el-GR"/>
+        </w:rPr>
+        <w:t>(</w:t>
+      </w:r>
+      <w:r>
+        <w:rPr>
+          <w:lang w:val="el-GR"/>
+        </w:rPr>
+        <w:t xml:space="preserve">Παρομοίως </w:t>
+      </w:r>
+      <w:r>
+        <w:rPr>
+          <w:lang w:val="el-GR"/>
+        </w:rPr>
+        <w:t xml:space="preserve">εξάγονται </w:t>
+      </w:r>
+      <w:r>
+        <w:rPr>
+          <w:lang w:val="el-GR"/>
+        </w:rPr>
+        <w:t xml:space="preserve">και τα στατιστικά των </w:t>
+      </w:r>
+      <w:r>
+        <w:t>professionals</w:t>
+      </w:r>
+      <w:r>
+        <w:rPr>
+          <w:lang w:val="el-GR"/>
+        </w:rPr>
+        <w:t>)</w:t>
       </w:r>
     </w:p>
     <w:p>
@@ -5691,9 +6588,1731 @@
       <w:bookmarkStart w:id="1" w:name="_GoBack"/>
       <w:bookmarkEnd w:id="1"/>
     </w:p>
+    <w:p>
+      <w:pPr>
+        <w:rPr>
+          <w:b/>
+          <w:bCs/>
+          <w:lang w:val="el-GR"/>
+        </w:rPr>
+        <w:sectPr>
+          <w:pgSz w:w="12240" w:h="15840"/>
+          <w:pgMar w:top="1440" w:right="1440" w:bottom="1440" w:left="1440" w:header="720" w:footer="720" w:gutter="0"/>
+          <w:cols w:space="720"/>
+          <w:docGrid w:linePitch="360"/>
+        </w:sectPr>
+      </w:pPr>
+      <w:r>
+        <w:rPr>
+          <w:b/>
+          <w:bCs/>
+          <w:lang w:val="el-GR"/>
+        </w:rPr>
+        <w:br w:type="page"/>
+      </w:r>
+    </w:p>
+    <w:p>
+      <w:pPr>
+        <w:rPr>
+          <w:b/>
+          <w:bCs/>
+          <w:lang w:val="el-GR"/>
+        </w:rPr>
+      </w:pPr>
+      <w:r>
+        <w:rPr>
+          <w:b/>
+          <w:bCs/>
+          <w:sz w:val="24"/>
+          <w:szCs w:val="24"/>
+          <w:lang w:val="el-GR"/>
+        </w:rPr>
+        <w:lastRenderedPageBreak/>
+        <w:t>Οντότητες με τα πεδία τους</w:t>
+      </w:r>
+      <w:r>
+        <w:rPr>
+          <w:b/>
+          <w:bCs/>
+          <w:sz w:val="24"/>
+          <w:szCs w:val="24"/>
+          <w:lang w:val="el-GR"/>
+        </w:rPr>
+        <w:t xml:space="preserve"> </w:t>
+      </w:r>
+      <w:r>
+        <w:rPr>
+          <w:b/>
+          <w:bCs/>
+          <w:lang w:val="el-GR"/>
+        </w:rPr>
+        <w:t xml:space="preserve"> </w:t>
+      </w:r>
+      <w:r>
+        <w:rPr>
+          <w:b/>
+          <w:bCs/>
+          <w:lang w:val="el-GR"/>
+        </w:rPr>
+        <w:t xml:space="preserve">  </w:t>
+      </w:r>
+    </w:p>
+    <w:p>
+      <w:r>
+        <w:t>User:</w:t>
+      </w:r>
+    </w:p>
+    <w:tbl>
+      <w:tblPr>
+        <w:tblW w:w="0" w:type="auto"/>
+        <w:tblCellMar>
+          <w:top w:w="15" w:type="dxa"/>
+          <w:left w:w="15" w:type="dxa"/>
+          <w:bottom w:w="15" w:type="dxa"/>
+          <w:right w:w="15" w:type="dxa"/>
+        </w:tblCellMar>
+        <w:tblLook w:val="04A0" w:firstRow="1" w:lastRow="0" w:firstColumn="1" w:lastColumn="0" w:noHBand="0" w:noVBand="1"/>
+      </w:tblPr>
+      <w:tblGrid>
+        <w:gridCol w:w="502"/>
+        <w:gridCol w:w="714"/>
+        <w:gridCol w:w="1088"/>
+        <w:gridCol w:w="1140"/>
+        <w:gridCol w:w="1512"/>
+        <w:gridCol w:w="883"/>
+        <w:gridCol w:w="646"/>
+        <w:gridCol w:w="952"/>
+        <w:gridCol w:w="719"/>
+        <w:gridCol w:w="1361"/>
+      </w:tblGrid>
+      <w:tr>
+        <w:trPr>
+          <w:trHeight w:val="20"/>
+        </w:trPr>
+        <w:tc>
+          <w:tcPr>
+            <w:tcW w:w="0" w:type="auto"/>
+            <w:tcBorders>
+              <w:top w:val="single" w:sz="8" w:space="0" w:color="000000"/>
+              <w:left w:val="single" w:sz="8" w:space="0" w:color="000000"/>
+              <w:bottom w:val="single" w:sz="8" w:space="0" w:color="000000"/>
+              <w:right w:val="single" w:sz="8" w:space="0" w:color="000000"/>
+            </w:tcBorders>
+            <w:tcMar>
+              <w:top w:w="100" w:type="dxa"/>
+              <w:left w:w="100" w:type="dxa"/>
+              <w:bottom w:w="100" w:type="dxa"/>
+              <w:right w:w="100" w:type="dxa"/>
+            </w:tcMar>
+            <w:vAlign w:val="center"/>
+            <w:hideMark/>
+          </w:tcPr>
+          <w:p>
+            <w:pPr>
+              <w:spacing w:after="0"/>
+              <w:rPr>
+                <w:sz w:val="20"/>
+                <w:szCs w:val="20"/>
+              </w:rPr>
+            </w:pPr>
+            <w:r>
+              <w:rPr>
+                <w:sz w:val="20"/>
+                <w:szCs w:val="20"/>
+                <w:u w:val="single"/>
+              </w:rPr>
+              <w:t>UID</w:t>
+            </w:r>
+          </w:p>
+        </w:tc>
+        <w:tc>
+          <w:tcPr>
+            <w:tcW w:w="0" w:type="auto"/>
+            <w:tcBorders>
+              <w:top w:val="single" w:sz="8" w:space="0" w:color="000000"/>
+              <w:left w:val="single" w:sz="8" w:space="0" w:color="000000"/>
+              <w:bottom w:val="single" w:sz="8" w:space="0" w:color="000000"/>
+              <w:right w:val="single" w:sz="8" w:space="0" w:color="000000"/>
+            </w:tcBorders>
+            <w:tcMar>
+              <w:top w:w="100" w:type="dxa"/>
+              <w:left w:w="100" w:type="dxa"/>
+              <w:bottom w:w="100" w:type="dxa"/>
+              <w:right w:w="100" w:type="dxa"/>
+            </w:tcMar>
+            <w:vAlign w:val="center"/>
+            <w:hideMark/>
+          </w:tcPr>
+          <w:p>
+            <w:pPr>
+              <w:spacing w:after="0"/>
+              <w:rPr>
+                <w:sz w:val="20"/>
+                <w:szCs w:val="20"/>
+              </w:rPr>
+            </w:pPr>
+            <w:r>
+              <w:rPr>
+                <w:sz w:val="20"/>
+                <w:szCs w:val="20"/>
+              </w:rPr>
+              <w:t>NAME</w:t>
+            </w:r>
+          </w:p>
+        </w:tc>
+        <w:tc>
+          <w:tcPr>
+            <w:tcW w:w="0" w:type="auto"/>
+            <w:tcBorders>
+              <w:top w:val="single" w:sz="8" w:space="0" w:color="000000"/>
+              <w:left w:val="single" w:sz="8" w:space="0" w:color="000000"/>
+              <w:bottom w:val="single" w:sz="8" w:space="0" w:color="000000"/>
+              <w:right w:val="single" w:sz="8" w:space="0" w:color="000000"/>
+            </w:tcBorders>
+            <w:tcMar>
+              <w:top w:w="100" w:type="dxa"/>
+              <w:left w:w="100" w:type="dxa"/>
+              <w:bottom w:w="100" w:type="dxa"/>
+              <w:right w:w="100" w:type="dxa"/>
+            </w:tcMar>
+            <w:vAlign w:val="center"/>
+            <w:hideMark/>
+          </w:tcPr>
+          <w:p>
+            <w:pPr>
+              <w:spacing w:after="0"/>
+              <w:rPr>
+                <w:sz w:val="20"/>
+                <w:szCs w:val="20"/>
+              </w:rPr>
+            </w:pPr>
+            <w:r>
+              <w:rPr>
+                <w:sz w:val="20"/>
+                <w:szCs w:val="20"/>
+              </w:rPr>
+              <w:t>SURNAME </w:t>
+            </w:r>
+          </w:p>
+        </w:tc>
+        <w:tc>
+          <w:tcPr>
+            <w:tcW w:w="0" w:type="auto"/>
+            <w:tcBorders>
+              <w:top w:val="single" w:sz="8" w:space="0" w:color="000000"/>
+              <w:left w:val="single" w:sz="8" w:space="0" w:color="000000"/>
+              <w:bottom w:val="single" w:sz="8" w:space="0" w:color="000000"/>
+              <w:right w:val="single" w:sz="8" w:space="0" w:color="000000"/>
+            </w:tcBorders>
+            <w:tcMar>
+              <w:top w:w="100" w:type="dxa"/>
+              <w:left w:w="100" w:type="dxa"/>
+              <w:bottom w:w="100" w:type="dxa"/>
+              <w:right w:w="100" w:type="dxa"/>
+            </w:tcMar>
+            <w:vAlign w:val="center"/>
+            <w:hideMark/>
+          </w:tcPr>
+          <w:p>
+            <w:pPr>
+              <w:spacing w:after="0"/>
+              <w:rPr>
+                <w:sz w:val="20"/>
+                <w:szCs w:val="20"/>
+              </w:rPr>
+            </w:pPr>
+            <w:r>
+              <w:rPr>
+                <w:sz w:val="20"/>
+                <w:szCs w:val="20"/>
+              </w:rPr>
+              <w:t>USERNAME</w:t>
+            </w:r>
+          </w:p>
+        </w:tc>
+        <w:tc>
+          <w:tcPr>
+            <w:tcW w:w="0" w:type="auto"/>
+            <w:tcBorders>
+              <w:top w:val="single" w:sz="8" w:space="0" w:color="000000"/>
+              <w:left w:val="single" w:sz="8" w:space="0" w:color="000000"/>
+              <w:bottom w:val="single" w:sz="8" w:space="0" w:color="000000"/>
+              <w:right w:val="single" w:sz="8" w:space="0" w:color="000000"/>
+            </w:tcBorders>
+            <w:tcMar>
+              <w:top w:w="100" w:type="dxa"/>
+              <w:left w:w="100" w:type="dxa"/>
+              <w:bottom w:w="100" w:type="dxa"/>
+              <w:right w:w="100" w:type="dxa"/>
+            </w:tcMar>
+            <w:vAlign w:val="center"/>
+            <w:hideMark/>
+          </w:tcPr>
+          <w:p>
+            <w:pPr>
+              <w:spacing w:after="0"/>
+              <w:rPr>
+                <w:sz w:val="20"/>
+                <w:szCs w:val="20"/>
+              </w:rPr>
+            </w:pPr>
+            <w:r>
+              <w:rPr>
+                <w:sz w:val="20"/>
+                <w:szCs w:val="20"/>
+              </w:rPr>
+              <w:t>ACCOUNT_TYPE</w:t>
+            </w:r>
+          </w:p>
+        </w:tc>
+        <w:tc>
+          <w:tcPr>
+            <w:tcW w:w="0" w:type="auto"/>
+            <w:tcBorders>
+              <w:top w:val="single" w:sz="8" w:space="0" w:color="000000"/>
+              <w:left w:val="single" w:sz="8" w:space="0" w:color="000000"/>
+              <w:bottom w:val="single" w:sz="8" w:space="0" w:color="000000"/>
+              <w:right w:val="single" w:sz="8" w:space="0" w:color="000000"/>
+            </w:tcBorders>
+            <w:tcMar>
+              <w:top w:w="100" w:type="dxa"/>
+              <w:left w:w="100" w:type="dxa"/>
+              <w:bottom w:w="100" w:type="dxa"/>
+              <w:right w:w="100" w:type="dxa"/>
+            </w:tcMar>
+            <w:vAlign w:val="center"/>
+            <w:hideMark/>
+          </w:tcPr>
+          <w:p>
+            <w:pPr>
+              <w:spacing w:after="0"/>
+              <w:rPr>
+                <w:sz w:val="20"/>
+                <w:szCs w:val="20"/>
+              </w:rPr>
+            </w:pPr>
+            <w:r>
+              <w:rPr>
+                <w:sz w:val="20"/>
+                <w:szCs w:val="20"/>
+              </w:rPr>
+              <w:t>GENDER</w:t>
+            </w:r>
+          </w:p>
+        </w:tc>
+        <w:tc>
+          <w:tcPr>
+            <w:tcW w:w="0" w:type="auto"/>
+            <w:tcBorders>
+              <w:top w:val="single" w:sz="8" w:space="0" w:color="000000"/>
+              <w:left w:val="single" w:sz="8" w:space="0" w:color="000000"/>
+              <w:bottom w:val="single" w:sz="8" w:space="0" w:color="000000"/>
+              <w:right w:val="single" w:sz="8" w:space="0" w:color="000000"/>
+            </w:tcBorders>
+            <w:tcMar>
+              <w:top w:w="100" w:type="dxa"/>
+              <w:left w:w="100" w:type="dxa"/>
+              <w:bottom w:w="100" w:type="dxa"/>
+              <w:right w:w="100" w:type="dxa"/>
+            </w:tcMar>
+            <w:vAlign w:val="center"/>
+            <w:hideMark/>
+          </w:tcPr>
+          <w:p>
+            <w:pPr>
+              <w:spacing w:after="0"/>
+              <w:rPr>
+                <w:sz w:val="20"/>
+                <w:szCs w:val="20"/>
+              </w:rPr>
+            </w:pPr>
+            <w:r>
+              <w:rPr>
+                <w:sz w:val="20"/>
+                <w:szCs w:val="20"/>
+              </w:rPr>
+              <w:t>BDAY</w:t>
+            </w:r>
+          </w:p>
+        </w:tc>
+        <w:tc>
+          <w:tcPr>
+            <w:tcW w:w="0" w:type="auto"/>
+            <w:tcBorders>
+              <w:top w:val="single" w:sz="8" w:space="0" w:color="000000"/>
+              <w:left w:val="single" w:sz="8" w:space="0" w:color="000000"/>
+              <w:bottom w:val="single" w:sz="8" w:space="0" w:color="000000"/>
+              <w:right w:val="single" w:sz="8" w:space="0" w:color="000000"/>
+            </w:tcBorders>
+            <w:tcMar>
+              <w:top w:w="100" w:type="dxa"/>
+              <w:left w:w="100" w:type="dxa"/>
+              <w:bottom w:w="100" w:type="dxa"/>
+              <w:right w:w="100" w:type="dxa"/>
+            </w:tcMar>
+            <w:vAlign w:val="center"/>
+            <w:hideMark/>
+          </w:tcPr>
+          <w:p>
+            <w:pPr>
+              <w:spacing w:after="0"/>
+              <w:rPr>
+                <w:sz w:val="20"/>
+                <w:szCs w:val="20"/>
+              </w:rPr>
+            </w:pPr>
+            <w:r>
+              <w:rPr>
+                <w:sz w:val="20"/>
+                <w:szCs w:val="20"/>
+              </w:rPr>
+              <w:t>ADDRESS</w:t>
+            </w:r>
+          </w:p>
+        </w:tc>
+        <w:tc>
+          <w:tcPr>
+            <w:tcW w:w="0" w:type="auto"/>
+            <w:tcBorders>
+              <w:top w:val="single" w:sz="8" w:space="0" w:color="000000"/>
+              <w:left w:val="single" w:sz="8" w:space="0" w:color="000000"/>
+              <w:bottom w:val="single" w:sz="8" w:space="0" w:color="000000"/>
+              <w:right w:val="single" w:sz="8" w:space="0" w:color="000000"/>
+            </w:tcBorders>
+            <w:tcMar>
+              <w:top w:w="100" w:type="dxa"/>
+              <w:left w:w="100" w:type="dxa"/>
+              <w:bottom w:w="100" w:type="dxa"/>
+              <w:right w:w="100" w:type="dxa"/>
+            </w:tcMar>
+            <w:vAlign w:val="center"/>
+            <w:hideMark/>
+          </w:tcPr>
+          <w:p>
+            <w:pPr>
+              <w:spacing w:after="0"/>
+              <w:rPr>
+                <w:sz w:val="20"/>
+                <w:szCs w:val="20"/>
+              </w:rPr>
+            </w:pPr>
+            <w:r>
+              <w:rPr>
+                <w:sz w:val="20"/>
+                <w:szCs w:val="20"/>
+              </w:rPr>
+              <w:t>EMAIL</w:t>
+            </w:r>
+          </w:p>
+        </w:tc>
+        <w:tc>
+          <w:tcPr>
+            <w:tcW w:w="0" w:type="auto"/>
+            <w:tcBorders>
+              <w:top w:val="single" w:sz="8" w:space="0" w:color="000000"/>
+              <w:left w:val="single" w:sz="8" w:space="0" w:color="000000"/>
+              <w:bottom w:val="single" w:sz="8" w:space="0" w:color="000000"/>
+              <w:right w:val="single" w:sz="8" w:space="0" w:color="000000"/>
+            </w:tcBorders>
+            <w:tcMar>
+              <w:top w:w="100" w:type="dxa"/>
+              <w:left w:w="100" w:type="dxa"/>
+              <w:bottom w:w="100" w:type="dxa"/>
+              <w:right w:w="100" w:type="dxa"/>
+            </w:tcMar>
+            <w:vAlign w:val="center"/>
+            <w:hideMark/>
+          </w:tcPr>
+          <w:p>
+            <w:pPr>
+              <w:spacing w:after="0"/>
+              <w:rPr>
+                <w:sz w:val="20"/>
+                <w:szCs w:val="20"/>
+              </w:rPr>
+            </w:pPr>
+            <w:r>
+              <w:rPr>
+                <w:sz w:val="20"/>
+                <w:szCs w:val="20"/>
+              </w:rPr>
+              <w:t>PHONE_NUM </w:t>
+            </w:r>
+          </w:p>
+        </w:tc>
+      </w:tr>
+    </w:tbl>
+    <w:p/>
+    <w:p>
+      <w:r>
+        <w:t>Customer extends User:</w:t>
+      </w:r>
+    </w:p>
+    <w:tbl>
+      <w:tblPr>
+        <w:tblW w:w="0" w:type="auto"/>
+        <w:tblCellMar>
+          <w:top w:w="15" w:type="dxa"/>
+          <w:left w:w="15" w:type="dxa"/>
+          <w:bottom w:w="15" w:type="dxa"/>
+          <w:right w:w="15" w:type="dxa"/>
+        </w:tblCellMar>
+        <w:tblLook w:val="04A0" w:firstRow="1" w:lastRow="0" w:firstColumn="1" w:lastColumn="0" w:noHBand="0" w:noVBand="1"/>
+      </w:tblPr>
+      <w:tblGrid>
+        <w:gridCol w:w="206"/>
+      </w:tblGrid>
+      <w:tr>
+        <w:trPr>
+          <w:trHeight w:val="144"/>
+        </w:trPr>
+        <w:tc>
+          <w:tcPr>
+            <w:tcW w:w="0" w:type="auto"/>
+            <w:tcBorders>
+              <w:top w:val="single" w:sz="8" w:space="0" w:color="000000"/>
+              <w:left w:val="single" w:sz="8" w:space="0" w:color="000000"/>
+              <w:bottom w:val="single" w:sz="8" w:space="0" w:color="000000"/>
+              <w:right w:val="single" w:sz="8" w:space="0" w:color="000000"/>
+            </w:tcBorders>
+            <w:tcMar>
+              <w:top w:w="100" w:type="dxa"/>
+              <w:left w:w="100" w:type="dxa"/>
+              <w:bottom w:w="100" w:type="dxa"/>
+              <w:right w:w="100" w:type="dxa"/>
+            </w:tcMar>
+            <w:hideMark/>
+          </w:tcPr>
+          <w:p>
+            <w:pPr>
+              <w:spacing w:after="0"/>
+            </w:pPr>
+          </w:p>
+        </w:tc>
+      </w:tr>
+    </w:tbl>
+    <w:p/>
+    <w:p>
+      <w:r>
+        <w:t>Professional extends User:</w:t>
+      </w:r>
+    </w:p>
+    <w:tbl>
+      <w:tblPr>
+        <w:tblW w:w="0" w:type="auto"/>
+        <w:tblCellMar>
+          <w:top w:w="15" w:type="dxa"/>
+          <w:left w:w="15" w:type="dxa"/>
+          <w:bottom w:w="15" w:type="dxa"/>
+          <w:right w:w="15" w:type="dxa"/>
+        </w:tblCellMar>
+        <w:tblLook w:val="04A0" w:firstRow="1" w:lastRow="0" w:firstColumn="1" w:lastColumn="0" w:noHBand="0" w:noVBand="1"/>
+      </w:tblPr>
+      <w:tblGrid>
+        <w:gridCol w:w="502"/>
+        <w:gridCol w:w="505"/>
+        <w:gridCol w:w="1815"/>
+        <w:gridCol w:w="1233"/>
+      </w:tblGrid>
+      <w:tr>
+        <w:trPr>
+          <w:trHeight w:val="144"/>
+        </w:trPr>
+        <w:tc>
+          <w:tcPr>
+            <w:tcW w:w="0" w:type="auto"/>
+            <w:tcBorders>
+              <w:top w:val="single" w:sz="8" w:space="0" w:color="000000"/>
+              <w:left w:val="single" w:sz="8" w:space="0" w:color="000000"/>
+              <w:bottom w:val="single" w:sz="8" w:space="0" w:color="000000"/>
+              <w:right w:val="single" w:sz="8" w:space="0" w:color="000000"/>
+            </w:tcBorders>
+            <w:tcMar>
+              <w:top w:w="100" w:type="dxa"/>
+              <w:left w:w="100" w:type="dxa"/>
+              <w:bottom w:w="100" w:type="dxa"/>
+              <w:right w:w="100" w:type="dxa"/>
+            </w:tcMar>
+            <w:hideMark/>
+          </w:tcPr>
+          <w:p>
+            <w:pPr>
+              <w:spacing w:after="0"/>
+              <w:rPr>
+                <w:sz w:val="20"/>
+                <w:szCs w:val="20"/>
+              </w:rPr>
+            </w:pPr>
+            <w:r>
+              <w:rPr>
+                <w:sz w:val="20"/>
+                <w:szCs w:val="20"/>
+                <w:u w:val="single"/>
+              </w:rPr>
+              <w:t>UID</w:t>
+            </w:r>
+          </w:p>
+        </w:tc>
+        <w:tc>
+          <w:tcPr>
+            <w:tcW w:w="0" w:type="auto"/>
+            <w:tcBorders>
+              <w:top w:val="single" w:sz="8" w:space="0" w:color="000000"/>
+              <w:left w:val="single" w:sz="8" w:space="0" w:color="000000"/>
+              <w:bottom w:val="single" w:sz="8" w:space="0" w:color="000000"/>
+              <w:right w:val="single" w:sz="8" w:space="0" w:color="000000"/>
+            </w:tcBorders>
+            <w:tcMar>
+              <w:top w:w="100" w:type="dxa"/>
+              <w:left w:w="100" w:type="dxa"/>
+              <w:bottom w:w="100" w:type="dxa"/>
+              <w:right w:w="100" w:type="dxa"/>
+            </w:tcMar>
+            <w:hideMark/>
+          </w:tcPr>
+          <w:p>
+            <w:pPr>
+              <w:spacing w:after="0"/>
+              <w:rPr>
+                <w:sz w:val="20"/>
+                <w:szCs w:val="20"/>
+              </w:rPr>
+            </w:pPr>
+            <w:r>
+              <w:rPr>
+                <w:sz w:val="20"/>
+                <w:szCs w:val="20"/>
+              </w:rPr>
+              <w:t>JOB</w:t>
+            </w:r>
+          </w:p>
+        </w:tc>
+        <w:tc>
+          <w:tcPr>
+            <w:tcW w:w="0" w:type="auto"/>
+            <w:tcBorders>
+              <w:top w:val="single" w:sz="8" w:space="0" w:color="000000"/>
+              <w:left w:val="single" w:sz="8" w:space="0" w:color="000000"/>
+              <w:bottom w:val="single" w:sz="8" w:space="0" w:color="000000"/>
+              <w:right w:val="single" w:sz="8" w:space="0" w:color="000000"/>
+            </w:tcBorders>
+            <w:tcMar>
+              <w:top w:w="100" w:type="dxa"/>
+              <w:left w:w="100" w:type="dxa"/>
+              <w:bottom w:w="100" w:type="dxa"/>
+              <w:right w:w="100" w:type="dxa"/>
+            </w:tcMar>
+            <w:hideMark/>
+          </w:tcPr>
+          <w:p>
+            <w:pPr>
+              <w:spacing w:after="0"/>
+              <w:rPr>
+                <w:sz w:val="20"/>
+                <w:szCs w:val="20"/>
+              </w:rPr>
+            </w:pPr>
+            <w:r>
+              <w:rPr>
+                <w:sz w:val="20"/>
+                <w:szCs w:val="20"/>
+              </w:rPr>
+              <w:t>WORK_EXPERIENCE</w:t>
+            </w:r>
+          </w:p>
+        </w:tc>
+        <w:tc>
+          <w:tcPr>
+            <w:tcW w:w="0" w:type="auto"/>
+            <w:tcBorders>
+              <w:top w:val="single" w:sz="8" w:space="0" w:color="000000"/>
+              <w:left w:val="single" w:sz="8" w:space="0" w:color="000000"/>
+              <w:bottom w:val="single" w:sz="8" w:space="0" w:color="000000"/>
+              <w:right w:val="single" w:sz="8" w:space="0" w:color="000000"/>
+            </w:tcBorders>
+            <w:tcMar>
+              <w:top w:w="100" w:type="dxa"/>
+              <w:left w:w="100" w:type="dxa"/>
+              <w:bottom w:w="100" w:type="dxa"/>
+              <w:right w:w="100" w:type="dxa"/>
+            </w:tcMar>
+            <w:hideMark/>
+          </w:tcPr>
+          <w:p>
+            <w:pPr>
+              <w:spacing w:after="0"/>
+              <w:rPr>
+                <w:sz w:val="20"/>
+                <w:szCs w:val="20"/>
+              </w:rPr>
+            </w:pPr>
+            <w:r>
+              <w:rPr>
+                <w:sz w:val="20"/>
+                <w:szCs w:val="20"/>
+              </w:rPr>
+              <w:t>SLOCATIONS</w:t>
+            </w:r>
+          </w:p>
+        </w:tc>
+      </w:tr>
+    </w:tbl>
+    <w:p/>
+    <w:p>
+      <w:r>
+        <w:t>Review:</w:t>
+      </w:r>
+    </w:p>
+    <w:tbl>
+      <w:tblPr>
+        <w:tblW w:w="0" w:type="auto"/>
+        <w:tblCellMar>
+          <w:top w:w="15" w:type="dxa"/>
+          <w:left w:w="15" w:type="dxa"/>
+          <w:bottom w:w="15" w:type="dxa"/>
+          <w:right w:w="15" w:type="dxa"/>
+        </w:tblCellMar>
+        <w:tblLook w:val="04A0" w:firstRow="1" w:lastRow="0" w:firstColumn="1" w:lastColumn="0" w:noHBand="0" w:noVBand="1"/>
+      </w:tblPr>
+      <w:tblGrid>
+        <w:gridCol w:w="502"/>
+        <w:gridCol w:w="832"/>
+        <w:gridCol w:w="483"/>
+        <w:gridCol w:w="828"/>
+        <w:gridCol w:w="1198"/>
+      </w:tblGrid>
+      <w:tr>
+        <w:trPr>
+          <w:trHeight w:val="144"/>
+        </w:trPr>
+        <w:tc>
+          <w:tcPr>
+            <w:tcW w:w="0" w:type="auto"/>
+            <w:tcBorders>
+              <w:top w:val="single" w:sz="8" w:space="0" w:color="000000"/>
+              <w:left w:val="single" w:sz="8" w:space="0" w:color="000000"/>
+              <w:bottom w:val="single" w:sz="8" w:space="0" w:color="000000"/>
+              <w:right w:val="single" w:sz="8" w:space="0" w:color="000000"/>
+            </w:tcBorders>
+            <w:tcMar>
+              <w:top w:w="100" w:type="dxa"/>
+              <w:left w:w="100" w:type="dxa"/>
+              <w:bottom w:w="100" w:type="dxa"/>
+              <w:right w:w="100" w:type="dxa"/>
+            </w:tcMar>
+            <w:hideMark/>
+          </w:tcPr>
+          <w:p>
+            <w:pPr>
+              <w:spacing w:after="0"/>
+              <w:rPr>
+                <w:sz w:val="20"/>
+                <w:szCs w:val="20"/>
+              </w:rPr>
+            </w:pPr>
+            <w:r>
+              <w:rPr>
+                <w:sz w:val="20"/>
+                <w:szCs w:val="20"/>
+              </w:rPr>
+              <w:t>UID</w:t>
+            </w:r>
+          </w:p>
+        </w:tc>
+        <w:tc>
+          <w:tcPr>
+            <w:tcW w:w="0" w:type="auto"/>
+            <w:tcBorders>
+              <w:top w:val="single" w:sz="8" w:space="0" w:color="000000"/>
+              <w:left w:val="single" w:sz="8" w:space="0" w:color="000000"/>
+              <w:bottom w:val="single" w:sz="8" w:space="0" w:color="000000"/>
+              <w:right w:val="single" w:sz="8" w:space="0" w:color="000000"/>
+            </w:tcBorders>
+            <w:tcMar>
+              <w:top w:w="100" w:type="dxa"/>
+              <w:left w:w="100" w:type="dxa"/>
+              <w:bottom w:w="100" w:type="dxa"/>
+              <w:right w:w="100" w:type="dxa"/>
+            </w:tcMar>
+            <w:hideMark/>
+          </w:tcPr>
+          <w:p>
+            <w:pPr>
+              <w:spacing w:after="0"/>
+              <w:rPr>
+                <w:sz w:val="20"/>
+                <w:szCs w:val="20"/>
+              </w:rPr>
+            </w:pPr>
+            <w:r>
+              <w:rPr>
+                <w:sz w:val="20"/>
+                <w:szCs w:val="20"/>
+              </w:rPr>
+              <w:t>TO_UID</w:t>
+            </w:r>
+          </w:p>
+        </w:tc>
+        <w:tc>
+          <w:tcPr>
+            <w:tcW w:w="0" w:type="auto"/>
+            <w:tcBorders>
+              <w:top w:val="single" w:sz="8" w:space="0" w:color="000000"/>
+              <w:left w:val="single" w:sz="8" w:space="0" w:color="000000"/>
+              <w:bottom w:val="single" w:sz="8" w:space="0" w:color="000000"/>
+              <w:right w:val="single" w:sz="8" w:space="0" w:color="000000"/>
+            </w:tcBorders>
+            <w:tcMar>
+              <w:top w:w="100" w:type="dxa"/>
+              <w:left w:w="100" w:type="dxa"/>
+              <w:bottom w:w="100" w:type="dxa"/>
+              <w:right w:w="100" w:type="dxa"/>
+            </w:tcMar>
+            <w:hideMark/>
+          </w:tcPr>
+          <w:p>
+            <w:pPr>
+              <w:spacing w:after="0"/>
+              <w:rPr>
+                <w:sz w:val="20"/>
+                <w:szCs w:val="20"/>
+              </w:rPr>
+            </w:pPr>
+            <w:r>
+              <w:rPr>
+                <w:sz w:val="20"/>
+                <w:szCs w:val="20"/>
+                <w:u w:val="single"/>
+              </w:rPr>
+              <w:t>RID</w:t>
+            </w:r>
+          </w:p>
+        </w:tc>
+        <w:tc>
+          <w:tcPr>
+            <w:tcW w:w="0" w:type="auto"/>
+            <w:tcBorders>
+              <w:top w:val="single" w:sz="8" w:space="0" w:color="000000"/>
+              <w:left w:val="single" w:sz="8" w:space="0" w:color="000000"/>
+              <w:bottom w:val="single" w:sz="8" w:space="0" w:color="000000"/>
+              <w:right w:val="single" w:sz="8" w:space="0" w:color="000000"/>
+            </w:tcBorders>
+            <w:tcMar>
+              <w:top w:w="100" w:type="dxa"/>
+              <w:left w:w="100" w:type="dxa"/>
+              <w:bottom w:w="100" w:type="dxa"/>
+              <w:right w:w="100" w:type="dxa"/>
+            </w:tcMar>
+            <w:hideMark/>
+          </w:tcPr>
+          <w:p>
+            <w:pPr>
+              <w:spacing w:after="0"/>
+              <w:rPr>
+                <w:sz w:val="20"/>
+                <w:szCs w:val="20"/>
+              </w:rPr>
+            </w:pPr>
+            <w:r>
+              <w:rPr>
+                <w:sz w:val="20"/>
+                <w:szCs w:val="20"/>
+              </w:rPr>
+              <w:t>RATING</w:t>
+            </w:r>
+          </w:p>
+        </w:tc>
+        <w:tc>
+          <w:tcPr>
+            <w:tcW w:w="0" w:type="auto"/>
+            <w:tcBorders>
+              <w:top w:val="single" w:sz="8" w:space="0" w:color="000000"/>
+              <w:left w:val="single" w:sz="8" w:space="0" w:color="000000"/>
+              <w:bottom w:val="single" w:sz="8" w:space="0" w:color="000000"/>
+              <w:right w:val="single" w:sz="8" w:space="0" w:color="000000"/>
+            </w:tcBorders>
+            <w:tcMar>
+              <w:top w:w="100" w:type="dxa"/>
+              <w:left w:w="100" w:type="dxa"/>
+              <w:bottom w:w="100" w:type="dxa"/>
+              <w:right w:w="100" w:type="dxa"/>
+            </w:tcMar>
+            <w:hideMark/>
+          </w:tcPr>
+          <w:p>
+            <w:pPr>
+              <w:spacing w:after="0"/>
+              <w:rPr>
+                <w:sz w:val="20"/>
+                <w:szCs w:val="20"/>
+              </w:rPr>
+            </w:pPr>
+            <w:r>
+              <w:rPr>
+                <w:sz w:val="20"/>
+                <w:szCs w:val="20"/>
+              </w:rPr>
+              <w:t>COMMENTS</w:t>
+            </w:r>
+          </w:p>
+        </w:tc>
+      </w:tr>
+    </w:tbl>
+    <w:p/>
+    <w:p>
+      <w:r>
+        <w:t>Listing:</w:t>
+      </w:r>
+    </w:p>
+    <w:tbl>
+      <w:tblPr>
+        <w:tblW w:w="0" w:type="auto"/>
+        <w:tblCellMar>
+          <w:top w:w="15" w:type="dxa"/>
+          <w:left w:w="15" w:type="dxa"/>
+          <w:bottom w:w="15" w:type="dxa"/>
+          <w:right w:w="15" w:type="dxa"/>
+        </w:tblCellMar>
+        <w:tblLook w:val="04A0" w:firstRow="1" w:lastRow="0" w:firstColumn="1" w:lastColumn="0" w:noHBand="0" w:noVBand="1"/>
+      </w:tblPr>
+      <w:tblGrid>
+        <w:gridCol w:w="502"/>
+        <w:gridCol w:w="458"/>
+        <w:gridCol w:w="628"/>
+        <w:gridCol w:w="1291"/>
+        <w:gridCol w:w="553"/>
+        <w:gridCol w:w="1690"/>
+        <w:gridCol w:w="1675"/>
+        <w:gridCol w:w="1049"/>
+        <w:gridCol w:w="1487"/>
+        <w:gridCol w:w="1157"/>
+      </w:tblGrid>
+      <w:tr>
+        <w:trPr>
+          <w:trHeight w:val="144"/>
+        </w:trPr>
+        <w:tc>
+          <w:tcPr>
+            <w:tcW w:w="0" w:type="auto"/>
+            <w:tcBorders>
+              <w:top w:val="single" w:sz="8" w:space="0" w:color="000000"/>
+              <w:left w:val="single" w:sz="8" w:space="0" w:color="000000"/>
+              <w:bottom w:val="single" w:sz="8" w:space="0" w:color="000000"/>
+              <w:right w:val="single" w:sz="8" w:space="0" w:color="000000"/>
+            </w:tcBorders>
+            <w:tcMar>
+              <w:top w:w="100" w:type="dxa"/>
+              <w:left w:w="100" w:type="dxa"/>
+              <w:bottom w:w="100" w:type="dxa"/>
+              <w:right w:w="100" w:type="dxa"/>
+            </w:tcMar>
+            <w:hideMark/>
+          </w:tcPr>
+          <w:p>
+            <w:pPr>
+              <w:spacing w:after="0"/>
+              <w:rPr>
+                <w:sz w:val="20"/>
+                <w:szCs w:val="20"/>
+              </w:rPr>
+            </w:pPr>
+            <w:r>
+              <w:rPr>
+                <w:sz w:val="20"/>
+                <w:szCs w:val="20"/>
+              </w:rPr>
+              <w:t>UID</w:t>
+            </w:r>
+          </w:p>
+        </w:tc>
+        <w:tc>
+          <w:tcPr>
+            <w:tcW w:w="0" w:type="auto"/>
+            <w:tcBorders>
+              <w:top w:val="single" w:sz="8" w:space="0" w:color="000000"/>
+              <w:left w:val="single" w:sz="8" w:space="0" w:color="000000"/>
+              <w:bottom w:val="single" w:sz="8" w:space="0" w:color="000000"/>
+              <w:right w:val="single" w:sz="8" w:space="0" w:color="000000"/>
+            </w:tcBorders>
+            <w:tcMar>
+              <w:top w:w="100" w:type="dxa"/>
+              <w:left w:w="100" w:type="dxa"/>
+              <w:bottom w:w="100" w:type="dxa"/>
+              <w:right w:w="100" w:type="dxa"/>
+            </w:tcMar>
+            <w:hideMark/>
+          </w:tcPr>
+          <w:p>
+            <w:pPr>
+              <w:spacing w:after="0"/>
+              <w:rPr>
+                <w:sz w:val="20"/>
+                <w:szCs w:val="20"/>
+              </w:rPr>
+            </w:pPr>
+            <w:r>
+              <w:rPr>
+                <w:sz w:val="20"/>
+                <w:szCs w:val="20"/>
+                <w:u w:val="single"/>
+              </w:rPr>
+              <w:t>LID</w:t>
+            </w:r>
+          </w:p>
+        </w:tc>
+        <w:tc>
+          <w:tcPr>
+            <w:tcW w:w="0" w:type="auto"/>
+            <w:tcBorders>
+              <w:top w:val="single" w:sz="8" w:space="0" w:color="000000"/>
+              <w:left w:val="single" w:sz="8" w:space="0" w:color="000000"/>
+              <w:bottom w:val="single" w:sz="8" w:space="0" w:color="000000"/>
+              <w:right w:val="single" w:sz="8" w:space="0" w:color="000000"/>
+            </w:tcBorders>
+            <w:tcMar>
+              <w:top w:w="100" w:type="dxa"/>
+              <w:left w:w="100" w:type="dxa"/>
+              <w:bottom w:w="100" w:type="dxa"/>
+              <w:right w:w="100" w:type="dxa"/>
+            </w:tcMar>
+            <w:hideMark/>
+          </w:tcPr>
+          <w:p>
+            <w:pPr>
+              <w:spacing w:after="0"/>
+              <w:rPr>
+                <w:sz w:val="20"/>
+                <w:szCs w:val="20"/>
+              </w:rPr>
+            </w:pPr>
+            <w:r>
+              <w:rPr>
+                <w:sz w:val="20"/>
+                <w:szCs w:val="20"/>
+              </w:rPr>
+              <w:t>TITLE</w:t>
+            </w:r>
+          </w:p>
+        </w:tc>
+        <w:tc>
+          <w:tcPr>
+            <w:tcW w:w="0" w:type="auto"/>
+            <w:tcBorders>
+              <w:top w:val="single" w:sz="8" w:space="0" w:color="000000"/>
+              <w:left w:val="single" w:sz="8" w:space="0" w:color="000000"/>
+              <w:bottom w:val="single" w:sz="8" w:space="0" w:color="000000"/>
+              <w:right w:val="single" w:sz="8" w:space="0" w:color="000000"/>
+            </w:tcBorders>
+            <w:tcMar>
+              <w:top w:w="100" w:type="dxa"/>
+              <w:left w:w="100" w:type="dxa"/>
+              <w:bottom w:w="100" w:type="dxa"/>
+              <w:right w:w="100" w:type="dxa"/>
+            </w:tcMar>
+            <w:hideMark/>
+          </w:tcPr>
+          <w:p>
+            <w:pPr>
+              <w:spacing w:after="0"/>
+              <w:rPr>
+                <w:sz w:val="20"/>
+                <w:szCs w:val="20"/>
+              </w:rPr>
+            </w:pPr>
+            <w:r>
+              <w:rPr>
+                <w:sz w:val="20"/>
+                <w:szCs w:val="20"/>
+              </w:rPr>
+              <w:t>DESCRIPTION</w:t>
+            </w:r>
+          </w:p>
+        </w:tc>
+        <w:tc>
+          <w:tcPr>
+            <w:tcW w:w="0" w:type="auto"/>
+            <w:tcBorders>
+              <w:top w:val="single" w:sz="8" w:space="0" w:color="000000"/>
+              <w:left w:val="single" w:sz="8" w:space="0" w:color="000000"/>
+              <w:bottom w:val="single" w:sz="8" w:space="0" w:color="000000"/>
+              <w:right w:val="single" w:sz="8" w:space="0" w:color="000000"/>
+            </w:tcBorders>
+            <w:tcMar>
+              <w:top w:w="100" w:type="dxa"/>
+              <w:left w:w="100" w:type="dxa"/>
+              <w:bottom w:w="100" w:type="dxa"/>
+              <w:right w:w="100" w:type="dxa"/>
+            </w:tcMar>
+            <w:hideMark/>
+          </w:tcPr>
+          <w:p>
+            <w:pPr>
+              <w:spacing w:after="0"/>
+              <w:rPr>
+                <w:sz w:val="20"/>
+                <w:szCs w:val="20"/>
+              </w:rPr>
+            </w:pPr>
+            <w:r>
+              <w:rPr>
+                <w:sz w:val="20"/>
+                <w:szCs w:val="20"/>
+              </w:rPr>
+              <w:t>PICS</w:t>
+            </w:r>
+          </w:p>
+        </w:tc>
+        <w:tc>
+          <w:tcPr>
+            <w:tcW w:w="0" w:type="auto"/>
+            <w:tcBorders>
+              <w:top w:val="single" w:sz="8" w:space="0" w:color="000000"/>
+              <w:left w:val="single" w:sz="8" w:space="0" w:color="000000"/>
+              <w:bottom w:val="single" w:sz="8" w:space="0" w:color="000000"/>
+              <w:right w:val="single" w:sz="8" w:space="0" w:color="000000"/>
+            </w:tcBorders>
+            <w:tcMar>
+              <w:top w:w="100" w:type="dxa"/>
+              <w:left w:w="100" w:type="dxa"/>
+              <w:bottom w:w="100" w:type="dxa"/>
+              <w:right w:w="100" w:type="dxa"/>
+            </w:tcMar>
+            <w:hideMark/>
+          </w:tcPr>
+          <w:p>
+            <w:pPr>
+              <w:spacing w:after="0"/>
+              <w:rPr>
+                <w:sz w:val="20"/>
+                <w:szCs w:val="20"/>
+              </w:rPr>
+            </w:pPr>
+            <w:r>
+              <w:rPr>
+                <w:sz w:val="20"/>
+                <w:szCs w:val="20"/>
+              </w:rPr>
+              <w:t>AVAILABLE_FROM</w:t>
+            </w:r>
+          </w:p>
+        </w:tc>
+        <w:tc>
+          <w:tcPr>
+            <w:tcW w:w="0" w:type="auto"/>
+            <w:tcBorders>
+              <w:top w:val="single" w:sz="8" w:space="0" w:color="000000"/>
+              <w:left w:val="single" w:sz="8" w:space="0" w:color="000000"/>
+              <w:bottom w:val="single" w:sz="8" w:space="0" w:color="000000"/>
+              <w:right w:val="single" w:sz="8" w:space="0" w:color="000000"/>
+            </w:tcBorders>
+            <w:tcMar>
+              <w:top w:w="100" w:type="dxa"/>
+              <w:left w:w="100" w:type="dxa"/>
+              <w:bottom w:w="100" w:type="dxa"/>
+              <w:right w:w="100" w:type="dxa"/>
+            </w:tcMar>
+            <w:hideMark/>
+          </w:tcPr>
+          <w:p>
+            <w:pPr>
+              <w:spacing w:after="0"/>
+              <w:rPr>
+                <w:sz w:val="20"/>
+                <w:szCs w:val="20"/>
+              </w:rPr>
+            </w:pPr>
+            <w:r>
+              <w:rPr>
+                <w:sz w:val="20"/>
+                <w:szCs w:val="20"/>
+              </w:rPr>
+              <w:t>AVAILABLE_UNTIL</w:t>
+            </w:r>
+          </w:p>
+        </w:tc>
+        <w:tc>
+          <w:tcPr>
+            <w:tcW w:w="0" w:type="auto"/>
+            <w:tcBorders>
+              <w:top w:val="single" w:sz="8" w:space="0" w:color="000000"/>
+              <w:left w:val="single" w:sz="8" w:space="0" w:color="000000"/>
+              <w:bottom w:val="single" w:sz="8" w:space="0" w:color="000000"/>
+              <w:right w:val="single" w:sz="8" w:space="0" w:color="000000"/>
+            </w:tcBorders>
+            <w:tcMar>
+              <w:top w:w="100" w:type="dxa"/>
+              <w:left w:w="100" w:type="dxa"/>
+              <w:bottom w:w="100" w:type="dxa"/>
+              <w:right w:w="100" w:type="dxa"/>
+            </w:tcMar>
+            <w:hideMark/>
+          </w:tcPr>
+          <w:p>
+            <w:pPr>
+              <w:spacing w:after="0"/>
+              <w:rPr>
+                <w:sz w:val="20"/>
+                <w:szCs w:val="20"/>
+              </w:rPr>
+            </w:pPr>
+            <w:r>
+              <w:rPr>
+                <w:sz w:val="20"/>
+                <w:szCs w:val="20"/>
+              </w:rPr>
+              <w:t>LOCATION</w:t>
+            </w:r>
+          </w:p>
+        </w:tc>
+        <w:tc>
+          <w:tcPr>
+            <w:tcW w:w="0" w:type="auto"/>
+            <w:tcBorders>
+              <w:top w:val="single" w:sz="8" w:space="0" w:color="000000"/>
+              <w:left w:val="single" w:sz="8" w:space="0" w:color="000000"/>
+              <w:bottom w:val="single" w:sz="8" w:space="0" w:color="000000"/>
+              <w:right w:val="single" w:sz="8" w:space="0" w:color="000000"/>
+            </w:tcBorders>
+            <w:tcMar>
+              <w:top w:w="100" w:type="dxa"/>
+              <w:left w:w="100" w:type="dxa"/>
+              <w:bottom w:w="100" w:type="dxa"/>
+              <w:right w:w="100" w:type="dxa"/>
+            </w:tcMar>
+            <w:hideMark/>
+          </w:tcPr>
+          <w:p>
+            <w:pPr>
+              <w:spacing w:after="0"/>
+              <w:rPr>
+                <w:sz w:val="20"/>
+                <w:szCs w:val="20"/>
+              </w:rPr>
+            </w:pPr>
+            <w:r>
+              <w:rPr>
+                <w:sz w:val="20"/>
+                <w:szCs w:val="20"/>
+              </w:rPr>
+              <w:t>JOB_CATEGORY</w:t>
+            </w:r>
+          </w:p>
+        </w:tc>
+        <w:tc>
+          <w:tcPr>
+            <w:tcW w:w="0" w:type="auto"/>
+            <w:tcBorders>
+              <w:top w:val="single" w:sz="8" w:space="0" w:color="000000"/>
+              <w:left w:val="single" w:sz="8" w:space="0" w:color="000000"/>
+              <w:bottom w:val="single" w:sz="8" w:space="0" w:color="000000"/>
+              <w:right w:val="single" w:sz="8" w:space="0" w:color="000000"/>
+            </w:tcBorders>
+            <w:tcMar>
+              <w:top w:w="100" w:type="dxa"/>
+              <w:left w:w="100" w:type="dxa"/>
+              <w:bottom w:w="100" w:type="dxa"/>
+              <w:right w:w="100" w:type="dxa"/>
+            </w:tcMar>
+            <w:hideMark/>
+          </w:tcPr>
+          <w:p>
+            <w:pPr>
+              <w:spacing w:after="0"/>
+              <w:rPr>
+                <w:sz w:val="20"/>
+                <w:szCs w:val="20"/>
+              </w:rPr>
+            </w:pPr>
+            <w:r>
+              <w:rPr>
+                <w:sz w:val="20"/>
+                <w:szCs w:val="20"/>
+              </w:rPr>
+              <w:t>MAX_PRICE</w:t>
+            </w:r>
+          </w:p>
+        </w:tc>
+      </w:tr>
+    </w:tbl>
+    <w:p/>
+    <w:p>
+      <w:r>
+        <w:t>Bid:</w:t>
+      </w:r>
+    </w:p>
+    <w:tbl>
+      <w:tblPr>
+        <w:tblW w:w="0" w:type="auto"/>
+        <w:tblCellMar>
+          <w:top w:w="15" w:type="dxa"/>
+          <w:left w:w="15" w:type="dxa"/>
+          <w:bottom w:w="15" w:type="dxa"/>
+          <w:right w:w="15" w:type="dxa"/>
+        </w:tblCellMar>
+        <w:tblLook w:val="04A0" w:firstRow="1" w:lastRow="0" w:firstColumn="1" w:lastColumn="0" w:noHBand="0" w:noVBand="1"/>
+      </w:tblPr>
+      <w:tblGrid>
+        <w:gridCol w:w="502"/>
+        <w:gridCol w:w="483"/>
+        <w:gridCol w:w="1565"/>
+        <w:gridCol w:w="667"/>
+        <w:gridCol w:w="730"/>
+        <w:gridCol w:w="1540"/>
+        <w:gridCol w:w="997"/>
+      </w:tblGrid>
+      <w:tr>
+        <w:trPr>
+          <w:trHeight w:val="144"/>
+        </w:trPr>
+        <w:tc>
+          <w:tcPr>
+            <w:tcW w:w="0" w:type="auto"/>
+            <w:tcBorders>
+              <w:top w:val="single" w:sz="8" w:space="0" w:color="000000"/>
+              <w:left w:val="single" w:sz="8" w:space="0" w:color="000000"/>
+              <w:bottom w:val="single" w:sz="8" w:space="0" w:color="000000"/>
+              <w:right w:val="single" w:sz="8" w:space="0" w:color="000000"/>
+            </w:tcBorders>
+            <w:tcMar>
+              <w:top w:w="100" w:type="dxa"/>
+              <w:left w:w="100" w:type="dxa"/>
+              <w:bottom w:w="100" w:type="dxa"/>
+              <w:right w:w="100" w:type="dxa"/>
+            </w:tcMar>
+            <w:hideMark/>
+          </w:tcPr>
+          <w:p>
+            <w:pPr>
+              <w:spacing w:after="0"/>
+              <w:rPr>
+                <w:sz w:val="20"/>
+                <w:szCs w:val="20"/>
+              </w:rPr>
+            </w:pPr>
+            <w:r>
+              <w:rPr>
+                <w:sz w:val="20"/>
+                <w:szCs w:val="20"/>
+              </w:rPr>
+              <w:t>UID</w:t>
+            </w:r>
+          </w:p>
+        </w:tc>
+        <w:tc>
+          <w:tcPr>
+            <w:tcW w:w="0" w:type="auto"/>
+            <w:tcBorders>
+              <w:top w:val="single" w:sz="8" w:space="0" w:color="000000"/>
+              <w:left w:val="single" w:sz="8" w:space="0" w:color="000000"/>
+              <w:bottom w:val="single" w:sz="8" w:space="0" w:color="000000"/>
+              <w:right w:val="single" w:sz="8" w:space="0" w:color="000000"/>
+            </w:tcBorders>
+            <w:tcMar>
+              <w:top w:w="100" w:type="dxa"/>
+              <w:left w:w="100" w:type="dxa"/>
+              <w:bottom w:w="100" w:type="dxa"/>
+              <w:right w:w="100" w:type="dxa"/>
+            </w:tcMar>
+            <w:hideMark/>
+          </w:tcPr>
+          <w:p>
+            <w:pPr>
+              <w:spacing w:after="0"/>
+              <w:rPr>
+                <w:sz w:val="20"/>
+                <w:szCs w:val="20"/>
+              </w:rPr>
+            </w:pPr>
+            <w:r>
+              <w:rPr>
+                <w:sz w:val="20"/>
+                <w:szCs w:val="20"/>
+                <w:u w:val="single"/>
+              </w:rPr>
+              <w:t>BID</w:t>
+            </w:r>
+          </w:p>
+        </w:tc>
+        <w:tc>
+          <w:tcPr>
+            <w:tcW w:w="0" w:type="auto"/>
+            <w:tcBorders>
+              <w:top w:val="single" w:sz="8" w:space="0" w:color="000000"/>
+              <w:left w:val="single" w:sz="8" w:space="0" w:color="000000"/>
+              <w:bottom w:val="single" w:sz="8" w:space="0" w:color="000000"/>
+              <w:right w:val="single" w:sz="8" w:space="0" w:color="000000"/>
+            </w:tcBorders>
+            <w:tcMar>
+              <w:top w:w="100" w:type="dxa"/>
+              <w:left w:w="100" w:type="dxa"/>
+              <w:bottom w:w="100" w:type="dxa"/>
+              <w:right w:w="100" w:type="dxa"/>
+            </w:tcMar>
+            <w:hideMark/>
+          </w:tcPr>
+          <w:p>
+            <w:pPr>
+              <w:spacing w:after="0"/>
+              <w:rPr>
+                <w:sz w:val="20"/>
+                <w:szCs w:val="20"/>
+              </w:rPr>
+            </w:pPr>
+            <w:r>
+              <w:rPr>
+                <w:sz w:val="20"/>
+                <w:szCs w:val="20"/>
+              </w:rPr>
+              <w:t>SOLUTION_DESC</w:t>
+            </w:r>
+          </w:p>
+        </w:tc>
+        <w:tc>
+          <w:tcPr>
+            <w:tcW w:w="0" w:type="auto"/>
+            <w:tcBorders>
+              <w:top w:val="single" w:sz="8" w:space="0" w:color="000000"/>
+              <w:left w:val="single" w:sz="8" w:space="0" w:color="000000"/>
+              <w:bottom w:val="single" w:sz="8" w:space="0" w:color="000000"/>
+              <w:right w:val="single" w:sz="8" w:space="0" w:color="000000"/>
+            </w:tcBorders>
+            <w:tcMar>
+              <w:top w:w="100" w:type="dxa"/>
+              <w:left w:w="100" w:type="dxa"/>
+              <w:bottom w:w="100" w:type="dxa"/>
+              <w:right w:w="100" w:type="dxa"/>
+            </w:tcMar>
+            <w:hideMark/>
+          </w:tcPr>
+          <w:p>
+            <w:pPr>
+              <w:spacing w:after="0"/>
+              <w:rPr>
+                <w:sz w:val="20"/>
+                <w:szCs w:val="20"/>
+              </w:rPr>
+            </w:pPr>
+            <w:r>
+              <w:rPr>
+                <w:sz w:val="20"/>
+                <w:szCs w:val="20"/>
+              </w:rPr>
+              <w:t>PRICE</w:t>
+            </w:r>
+          </w:p>
+        </w:tc>
+        <w:tc>
+          <w:tcPr>
+            <w:tcW w:w="0" w:type="auto"/>
+            <w:tcBorders>
+              <w:top w:val="single" w:sz="8" w:space="0" w:color="000000"/>
+              <w:left w:val="single" w:sz="8" w:space="0" w:color="000000"/>
+              <w:bottom w:val="single" w:sz="8" w:space="0" w:color="000000"/>
+              <w:right w:val="single" w:sz="8" w:space="0" w:color="000000"/>
+            </w:tcBorders>
+            <w:tcMar>
+              <w:top w:w="100" w:type="dxa"/>
+              <w:left w:w="100" w:type="dxa"/>
+              <w:bottom w:w="100" w:type="dxa"/>
+              <w:right w:w="100" w:type="dxa"/>
+            </w:tcMar>
+            <w:hideMark/>
+          </w:tcPr>
+          <w:p>
+            <w:pPr>
+              <w:spacing w:after="0"/>
+              <w:rPr>
+                <w:sz w:val="20"/>
+                <w:szCs w:val="20"/>
+              </w:rPr>
+            </w:pPr>
+            <w:r>
+              <w:rPr>
+                <w:sz w:val="20"/>
+                <w:szCs w:val="20"/>
+              </w:rPr>
+              <w:t>WHEN</w:t>
+            </w:r>
+          </w:p>
+        </w:tc>
+        <w:tc>
+          <w:tcPr>
+            <w:tcW w:w="0" w:type="auto"/>
+            <w:tcBorders>
+              <w:top w:val="single" w:sz="8" w:space="0" w:color="000000"/>
+              <w:left w:val="single" w:sz="8" w:space="0" w:color="000000"/>
+              <w:bottom w:val="single" w:sz="8" w:space="0" w:color="000000"/>
+              <w:right w:val="single" w:sz="8" w:space="0" w:color="000000"/>
+            </w:tcBorders>
+            <w:tcMar>
+              <w:top w:w="100" w:type="dxa"/>
+              <w:left w:w="100" w:type="dxa"/>
+              <w:bottom w:w="100" w:type="dxa"/>
+              <w:right w:w="100" w:type="dxa"/>
+            </w:tcMar>
+            <w:hideMark/>
+          </w:tcPr>
+          <w:p>
+            <w:pPr>
+              <w:spacing w:after="0"/>
+              <w:rPr>
+                <w:sz w:val="20"/>
+                <w:szCs w:val="20"/>
+              </w:rPr>
+            </w:pPr>
+            <w:r>
+              <w:rPr>
+                <w:sz w:val="20"/>
+                <w:szCs w:val="20"/>
+              </w:rPr>
+              <w:t>TIME_TO_FIX_IT</w:t>
+            </w:r>
+          </w:p>
+        </w:tc>
+        <w:tc>
+          <w:tcPr>
+            <w:tcW w:w="0" w:type="auto"/>
+            <w:tcBorders>
+              <w:top w:val="single" w:sz="8" w:space="0" w:color="000000"/>
+              <w:left w:val="single" w:sz="8" w:space="0" w:color="000000"/>
+              <w:bottom w:val="single" w:sz="8" w:space="0" w:color="000000"/>
+              <w:right w:val="single" w:sz="8" w:space="0" w:color="000000"/>
+            </w:tcBorders>
+            <w:tcMar>
+              <w:top w:w="100" w:type="dxa"/>
+              <w:left w:w="100" w:type="dxa"/>
+              <w:bottom w:w="100" w:type="dxa"/>
+              <w:right w:w="100" w:type="dxa"/>
+            </w:tcMar>
+            <w:hideMark/>
+          </w:tcPr>
+          <w:p>
+            <w:pPr>
+              <w:spacing w:after="0"/>
+              <w:rPr>
+                <w:sz w:val="20"/>
+                <w:szCs w:val="20"/>
+              </w:rPr>
+            </w:pPr>
+            <w:r>
+              <w:rPr>
+                <w:sz w:val="20"/>
+                <w:szCs w:val="20"/>
+              </w:rPr>
+              <w:t>SELECTED</w:t>
+            </w:r>
+          </w:p>
+        </w:tc>
+      </w:tr>
+    </w:tbl>
+    <w:p/>
+    <w:p>
+      <w:r>
+        <w:t>Timetable Event: </w:t>
+      </w:r>
+    </w:p>
+    <w:tbl>
+      <w:tblPr>
+        <w:tblW w:w="0" w:type="auto"/>
+        <w:tblCellMar>
+          <w:top w:w="15" w:type="dxa"/>
+          <w:left w:w="15" w:type="dxa"/>
+          <w:bottom w:w="15" w:type="dxa"/>
+          <w:right w:w="15" w:type="dxa"/>
+        </w:tblCellMar>
+        <w:tblLook w:val="04A0" w:firstRow="1" w:lastRow="0" w:firstColumn="1" w:lastColumn="0" w:noHBand="0" w:noVBand="1"/>
+      </w:tblPr>
+      <w:tblGrid>
+        <w:gridCol w:w="458"/>
+        <w:gridCol w:w="502"/>
+        <w:gridCol w:w="634"/>
+        <w:gridCol w:w="1086"/>
+      </w:tblGrid>
+      <w:tr>
+        <w:trPr>
+          <w:trHeight w:val="144"/>
+        </w:trPr>
+        <w:tc>
+          <w:tcPr>
+            <w:tcW w:w="0" w:type="auto"/>
+            <w:tcBorders>
+              <w:top w:val="single" w:sz="8" w:space="0" w:color="000000"/>
+              <w:left w:val="single" w:sz="8" w:space="0" w:color="000000"/>
+              <w:bottom w:val="single" w:sz="8" w:space="0" w:color="000000"/>
+              <w:right w:val="single" w:sz="8" w:space="0" w:color="000000"/>
+            </w:tcBorders>
+            <w:tcMar>
+              <w:top w:w="100" w:type="dxa"/>
+              <w:left w:w="100" w:type="dxa"/>
+              <w:bottom w:w="100" w:type="dxa"/>
+              <w:right w:w="100" w:type="dxa"/>
+            </w:tcMar>
+            <w:hideMark/>
+          </w:tcPr>
+          <w:p>
+            <w:pPr>
+              <w:spacing w:after="0"/>
+              <w:rPr>
+                <w:sz w:val="20"/>
+                <w:szCs w:val="20"/>
+              </w:rPr>
+            </w:pPr>
+            <w:r>
+              <w:rPr>
+                <w:sz w:val="20"/>
+                <w:szCs w:val="20"/>
+                <w:u w:val="single"/>
+              </w:rPr>
+              <w:t>LID</w:t>
+            </w:r>
+          </w:p>
+        </w:tc>
+        <w:tc>
+          <w:tcPr>
+            <w:tcW w:w="0" w:type="auto"/>
+            <w:tcBorders>
+              <w:top w:val="single" w:sz="8" w:space="0" w:color="000000"/>
+              <w:left w:val="single" w:sz="8" w:space="0" w:color="000000"/>
+              <w:bottom w:val="single" w:sz="8" w:space="0" w:color="000000"/>
+              <w:right w:val="single" w:sz="8" w:space="0" w:color="000000"/>
+            </w:tcBorders>
+            <w:tcMar>
+              <w:top w:w="100" w:type="dxa"/>
+              <w:left w:w="100" w:type="dxa"/>
+              <w:bottom w:w="100" w:type="dxa"/>
+              <w:right w:w="100" w:type="dxa"/>
+            </w:tcMar>
+            <w:hideMark/>
+          </w:tcPr>
+          <w:p>
+            <w:pPr>
+              <w:spacing w:after="0"/>
+              <w:rPr>
+                <w:sz w:val="20"/>
+                <w:szCs w:val="20"/>
+              </w:rPr>
+            </w:pPr>
+            <w:r>
+              <w:rPr>
+                <w:sz w:val="20"/>
+                <w:szCs w:val="20"/>
+              </w:rPr>
+              <w:t>UID</w:t>
+            </w:r>
+          </w:p>
+        </w:tc>
+        <w:tc>
+          <w:tcPr>
+            <w:tcW w:w="0" w:type="auto"/>
+            <w:tcBorders>
+              <w:top w:val="single" w:sz="8" w:space="0" w:color="000000"/>
+              <w:left w:val="single" w:sz="8" w:space="0" w:color="000000"/>
+              <w:bottom w:val="single" w:sz="8" w:space="0" w:color="000000"/>
+              <w:right w:val="single" w:sz="8" w:space="0" w:color="000000"/>
+            </w:tcBorders>
+            <w:tcMar>
+              <w:top w:w="100" w:type="dxa"/>
+              <w:left w:w="100" w:type="dxa"/>
+              <w:bottom w:w="100" w:type="dxa"/>
+              <w:right w:w="100" w:type="dxa"/>
+            </w:tcMar>
+            <w:hideMark/>
+          </w:tcPr>
+          <w:p>
+            <w:pPr>
+              <w:spacing w:after="0"/>
+              <w:rPr>
+                <w:sz w:val="20"/>
+                <w:szCs w:val="20"/>
+              </w:rPr>
+            </w:pPr>
+            <w:r>
+              <w:rPr>
+                <w:sz w:val="20"/>
+                <w:szCs w:val="20"/>
+              </w:rPr>
+              <w:t>DATE</w:t>
+            </w:r>
+          </w:p>
+        </w:tc>
+        <w:tc>
+          <w:tcPr>
+            <w:tcW w:w="0" w:type="auto"/>
+            <w:tcBorders>
+              <w:top w:val="single" w:sz="8" w:space="0" w:color="000000"/>
+              <w:left w:val="single" w:sz="8" w:space="0" w:color="000000"/>
+              <w:bottom w:val="single" w:sz="8" w:space="0" w:color="000000"/>
+              <w:right w:val="single" w:sz="8" w:space="0" w:color="000000"/>
+            </w:tcBorders>
+            <w:tcMar>
+              <w:top w:w="100" w:type="dxa"/>
+              <w:left w:w="100" w:type="dxa"/>
+              <w:bottom w:w="100" w:type="dxa"/>
+              <w:right w:w="100" w:type="dxa"/>
+            </w:tcMar>
+            <w:hideMark/>
+          </w:tcPr>
+          <w:p>
+            <w:pPr>
+              <w:spacing w:after="0"/>
+              <w:rPr>
+                <w:sz w:val="20"/>
+                <w:szCs w:val="20"/>
+              </w:rPr>
+            </w:pPr>
+            <w:r>
+              <w:rPr>
+                <w:sz w:val="20"/>
+                <w:szCs w:val="20"/>
+              </w:rPr>
+              <w:t>DURATION</w:t>
+            </w:r>
+          </w:p>
+        </w:tc>
+      </w:tr>
+    </w:tbl>
+    <w:p>
+      <w:pPr>
+        <w:rPr>
+          <w:lang w:val="el-GR"/>
+        </w:rPr>
+        <w:sectPr>
+          <w:pgSz w:w="15840" w:h="12240" w:orient="landscape"/>
+          <w:pgMar w:top="1080" w:right="1440" w:bottom="1080" w:left="1440" w:header="720" w:footer="720" w:gutter="0"/>
+          <w:cols w:space="720"/>
+          <w:docGrid w:linePitch="360"/>
+        </w:sectPr>
+      </w:pPr>
+      <w:r>
+        <w:rPr>
+          <w:lang w:val="el-GR"/>
+        </w:rPr>
+        <w:t xml:space="preserve"> </w:t>
+      </w:r>
+      <w:r>
+        <w:rPr>
+          <w:lang w:val="el-GR"/>
+        </w:rPr>
+        <w:br w:type="page"/>
+      </w:r>
+    </w:p>
+    <w:p>
+      <w:pPr>
+        <w:rPr>
+          <w:lang w:val="el-GR"/>
+        </w:rPr>
+      </w:pPr>
+    </w:p>
+    <w:p>
+      <w:pPr>
+        <w:rPr>
+          <w:lang w:val="el-GR"/>
+        </w:rPr>
+      </w:pPr>
+    </w:p>
     <w:sectPr>
       <w:pgSz w:w="12240" w:h="15840"/>
-      <w:pgMar w:top="1440" w:right="1440" w:bottom="1440" w:left="1440" w:header="720" w:footer="720" w:gutter="0"/>
+      <w:pgMar w:top="1440" w:right="1080" w:bottom="1440" w:left="1080" w:header="720" w:footer="720" w:gutter="0"/>
       <w:cols w:space="720"/>
       <w:docGrid w:linePitch="360"/>
     </w:sectPr>
@@ -5730,7 +8349,7 @@
         <w:rFonts w:ascii="Courier New" w:hAnsi="Courier New" w:cs="Courier New" w:hint="default"/>
       </w:rPr>
     </w:lvl>
-    <w:lvl w:ilvl="2" w:tplc="04090005" w:tentative="1">
+    <w:lvl w:ilvl="2" w:tplc="04090005">
       <w:start w:val="1"/>
       <w:numFmt w:val="bullet"/>
       <w:lvlText w:val=""/>
@@ -6338,7 +8957,6 @@
   <w:style w:type="character" w:default="1" w:styleId="DefaultParagraphFont">
     <w:name w:val="Default Paragraph Font"/>
     <w:uiPriority w:val="1"/>
-    <w:semiHidden/>
     <w:unhideWhenUsed/>
   </w:style>
   <w:style w:type="table" w:default="1" w:styleId="TableNormal">

</xml_diff>